<commit_message>
Modified the ETL to include the steps and the schema that was used to create the SQL database.
</commit_message>
<xml_diff>
--- a/Documents/ETL_workingDraft.docx
+++ b/Documents/ETL_workingDraft.docx
@@ -1,6 +1,6 @@
 
 <file path=word/document.xml><?xml version="1.0" encoding="utf-8"?>
-<w:document xmlns:wpc="http://schemas.microsoft.com/office/word/2010/wordprocessingCanvas" xmlns:cx="http://schemas.microsoft.com/office/drawing/2014/chartex" xmlns:cx1="http://schemas.microsoft.com/office/drawing/2015/9/8/chartex" xmlns:cx2="http://schemas.microsoft.com/office/drawing/2015/10/21/chartex" xmlns:cx3="http://schemas.microsoft.com/office/drawing/2016/5/9/chartex" xmlns:cx4="http://schemas.microsoft.com/office/drawing/2016/5/10/chartex" xmlns:cx5="http://schemas.microsoft.com/office/drawing/2016/5/11/chartex" xmlns:cx6="http://schemas.microsoft.com/office/drawing/2016/5/12/chartex" xmlns:cx7="http://schemas.microsoft.com/office/drawing/2016/5/13/chartex" xmlns:cx8="http://schemas.microsoft.com/office/drawing/2016/5/14/chartex" xmlns:mc="http://schemas.openxmlformats.org/markup-compatibility/2006" xmlns:aink="http://schemas.microsoft.com/office/drawing/2016/ink" xmlns:am3d="http://schemas.microsoft.com/office/drawing/2017/model3d" xmlns:o="urn:schemas-microsoft-com:office:office" xmlns:r="http://schemas.openxmlformats.org/officeDocument/2006/relationships" xmlns:m="http://schemas.openxmlformats.org/officeDocument/2006/math" xmlns:v="urn:schemas-microsoft-com:vml" xmlns:wp14="http://schemas.microsoft.com/office/word/2010/wordprocessingDrawing" xmlns:wp="http://schemas.openxmlformats.org/drawingml/2006/wordprocessingDrawing" xmlns:w10="urn:schemas-microsoft-com:office:word" xmlns:w="http://schemas.openxmlformats.org/wordprocessingml/2006/main" xmlns:w14="http://schemas.microsoft.com/office/word/2010/wordml" xmlns:w15="http://schemas.microsoft.com/office/word/2012/wordml" xmlns:w16cex="http://schemas.microsoft.com/office/word/2018/wordml/cex" xmlns:w16cid="http://schemas.microsoft.com/office/word/2016/wordml/cid" xmlns:w16="http://schemas.microsoft.com/office/word/2018/wordml" xmlns:w16se="http://schemas.microsoft.com/office/word/2015/wordml/symex" xmlns:wpg="http://schemas.microsoft.com/office/word/2010/wordprocessingGroup" xmlns:wpi="http://schemas.microsoft.com/office/word/2010/wordprocessingInk" xmlns:wne="http://schemas.microsoft.com/office/word/2006/wordml" xmlns:wps="http://schemas.microsoft.com/office/word/2010/wordprocessingShape" mc:Ignorable="w14 w15 w16se w16cid w16 w16cex wp14">
+<w:document xmlns:wpc="http://schemas.microsoft.com/office/word/2010/wordprocessingCanvas" xmlns:cx="http://schemas.microsoft.com/office/drawing/2014/chartex" xmlns:cx1="http://schemas.microsoft.com/office/drawing/2015/9/8/chartex" xmlns:cx2="http://schemas.microsoft.com/office/drawing/2015/10/21/chartex" xmlns:cx3="http://schemas.microsoft.com/office/drawing/2016/5/9/chartex" xmlns:cx4="http://schemas.microsoft.com/office/drawing/2016/5/10/chartex" xmlns:cx5="http://schemas.microsoft.com/office/drawing/2016/5/11/chartex" xmlns:cx6="http://schemas.microsoft.com/office/drawing/2016/5/12/chartex" xmlns:cx7="http://schemas.microsoft.com/office/drawing/2016/5/13/chartex" xmlns:cx8="http://schemas.microsoft.com/office/drawing/2016/5/14/chartex" xmlns:mc="http://schemas.openxmlformats.org/markup-compatibility/2006" xmlns:aink="http://schemas.microsoft.com/office/drawing/2016/ink" xmlns:am3d="http://schemas.microsoft.com/office/drawing/2017/model3d" xmlns:o="urn:schemas-microsoft-com:office:office" xmlns:r="http://schemas.openxmlformats.org/officeDocument/2006/relationships" xmlns:m="http://schemas.openxmlformats.org/officeDocument/2006/math" xmlns:v="urn:schemas-microsoft-com:vml" xmlns:wp14="http://schemas.microsoft.com/office/word/2010/wordprocessingDrawing" xmlns:wp="http://schemas.openxmlformats.org/drawingml/2006/wordprocessingDrawing" xmlns:w10="urn:schemas-microsoft-com:office:word" xmlns:w="http://schemas.openxmlformats.org/wordprocessingml/2006/main" xmlns:w14="http://schemas.microsoft.com/office/word/2010/wordml" xmlns:w15="http://schemas.microsoft.com/office/word/2012/wordml" xmlns:w16cex="http://schemas.microsoft.com/office/word/2018/wordml/cex" xmlns:w16cid="http://schemas.microsoft.com/office/word/2016/wordml/cid" xmlns:w16="http://schemas.microsoft.com/office/word/2018/wordml" xmlns:w16sdtdh="http://schemas.microsoft.com/office/word/2020/wordml/sdtdatahash" xmlns:w16se="http://schemas.microsoft.com/office/word/2015/wordml/symex" xmlns:wpg="http://schemas.microsoft.com/office/word/2010/wordprocessingGroup" xmlns:wpi="http://schemas.microsoft.com/office/word/2010/wordprocessingInk" xmlns:wne="http://schemas.microsoft.com/office/word/2006/wordml" xmlns:wps="http://schemas.microsoft.com/office/word/2010/wordprocessingShape" mc:Ignorable="w14 w15 w16se w16cid w16 w16cex w16sdtdh wp14">
   <w:body>
     <w:p>
       <w:pPr>
@@ -867,6 +867,2528 @@
           <w:szCs w:val="20"/>
         </w:rPr>
         <w:lastRenderedPageBreak/>
+        <w:t>SQL Database Setup</w:t>
+      </w:r>
+    </w:p>
+    <w:p>
+      <w:pPr>
+        <w:rPr>
+          <w:noProof/>
+        </w:rPr>
+      </w:pPr>
+      <w:r>
+        <w:rPr>
+          <w:sz w:val="20"/>
+          <w:szCs w:val="20"/>
+        </w:rPr>
+        <w:t>The SQL database that was setup for this project was setup according to the following ERD.</w:t>
+      </w:r>
+      <w:r>
+        <w:rPr>
+          <w:noProof/>
+        </w:rPr>
+        <w:t xml:space="preserve"> </w:t>
+      </w:r>
+      <w:r>
+        <w:rPr>
+          <w:sz w:val="20"/>
+          <w:szCs w:val="20"/>
+        </w:rPr>
+        <w:drawing>
+          <wp:inline distT="0" distB="0" distL="0" distR="0" wp14:anchorId="6EE5ED14" wp14:editId="4F3F8541">
+            <wp:extent cx="5943600" cy="3954145"/>
+            <wp:effectExtent l="0" t="0" r="0" b="8255"/>
+            <wp:docPr id="1" name="Picture 1" descr="Diagram&#10;&#10;Description automatically generated"/>
+            <wp:cNvGraphicFramePr>
+              <a:graphicFrameLocks xmlns:a="http://schemas.openxmlformats.org/drawingml/2006/main" noChangeAspect="1"/>
+            </wp:cNvGraphicFramePr>
+            <a:graphic xmlns:a="http://schemas.openxmlformats.org/drawingml/2006/main">
+              <a:graphicData uri="http://schemas.openxmlformats.org/drawingml/2006/picture">
+                <pic:pic xmlns:pic="http://schemas.openxmlformats.org/drawingml/2006/picture">
+                  <pic:nvPicPr>
+                    <pic:cNvPr id="1" name="Picture 1" descr="Diagram&#10;&#10;Description automatically generated"/>
+                    <pic:cNvPicPr/>
+                  </pic:nvPicPr>
+                  <pic:blipFill>
+                    <a:blip r:embed="rId6"/>
+                    <a:stretch>
+                      <a:fillRect/>
+                    </a:stretch>
+                  </pic:blipFill>
+                  <pic:spPr>
+                    <a:xfrm>
+                      <a:off x="0" y="0"/>
+                      <a:ext cx="5943600" cy="3954145"/>
+                    </a:xfrm>
+                    <a:prstGeom prst="rect">
+                      <a:avLst/>
+                    </a:prstGeom>
+                  </pic:spPr>
+                </pic:pic>
+              </a:graphicData>
+            </a:graphic>
+          </wp:inline>
+        </w:drawing>
+      </w:r>
+    </w:p>
+    <w:p>
+      <w:pPr>
+        <w:rPr>
+          <w:noProof/>
+        </w:rPr>
+      </w:pPr>
+      <w:r>
+        <w:rPr>
+          <w:noProof/>
+        </w:rPr>
+        <w:t>As you can see in the ERD there are two two tables that are in the database that use Rank as the primary key and the foreign key to join the two tables together. To setup the database and load the data from the CSV into the SQL database I created a schema that would create two tables that were empty, which could then be filled in with data from a temporary table. You can see an example of the schema and the queries used to fill the tables below.</w:t>
+      </w:r>
+    </w:p>
+    <w:p>
+      <w:pPr>
+        <w:shd w:val="clear" w:color="auto" w:fill="1E1E1E"/>
+        <w:spacing w:after="240" w:line="285" w:lineRule="atLeast"/>
+        <w:rPr>
+          <w:rFonts w:ascii="Consolas" w:eastAsia="Times New Roman" w:hAnsi="Consolas" w:cs="Times New Roman"/>
+          <w:color w:val="D4D4D4"/>
+          <w:sz w:val="21"/>
+          <w:szCs w:val="21"/>
+        </w:rPr>
+      </w:pPr>
+    </w:p>
+    <w:p>
+      <w:pPr>
+        <w:shd w:val="clear" w:color="auto" w:fill="1E1E1E"/>
+        <w:spacing w:line="285" w:lineRule="atLeast"/>
+        <w:rPr>
+          <w:rFonts w:ascii="Consolas" w:eastAsia="Times New Roman" w:hAnsi="Consolas" w:cs="Times New Roman"/>
+          <w:color w:val="D4D4D4"/>
+          <w:sz w:val="21"/>
+          <w:szCs w:val="21"/>
+        </w:rPr>
+      </w:pPr>
+      <w:r>
+        <w:rPr>
+          <w:rFonts w:ascii="Consolas" w:eastAsia="Times New Roman" w:hAnsi="Consolas" w:cs="Times New Roman"/>
+          <w:color w:val="569CD6"/>
+          <w:sz w:val="21"/>
+          <w:szCs w:val="21"/>
+        </w:rPr>
+        <w:t>Drop</w:t>
+      </w:r>
+      <w:r>
+        <w:rPr>
+          <w:rFonts w:ascii="Consolas" w:eastAsia="Times New Roman" w:hAnsi="Consolas" w:cs="Times New Roman"/>
+          <w:color w:val="D4D4D4"/>
+          <w:sz w:val="21"/>
+          <w:szCs w:val="21"/>
+        </w:rPr>
+        <w:t xml:space="preserve"> </w:t>
+      </w:r>
+      <w:r>
+        <w:rPr>
+          <w:rFonts w:ascii="Consolas" w:eastAsia="Times New Roman" w:hAnsi="Consolas" w:cs="Times New Roman"/>
+          <w:color w:val="569CD6"/>
+          <w:sz w:val="21"/>
+          <w:szCs w:val="21"/>
+        </w:rPr>
+        <w:t>Table</w:t>
+      </w:r>
+      <w:r>
+        <w:rPr>
+          <w:rFonts w:ascii="Consolas" w:eastAsia="Times New Roman" w:hAnsi="Consolas" w:cs="Times New Roman"/>
+          <w:color w:val="D4D4D4"/>
+          <w:sz w:val="21"/>
+          <w:szCs w:val="21"/>
+        </w:rPr>
+        <w:t xml:space="preserve"> </w:t>
+      </w:r>
+      <w:r>
+        <w:rPr>
+          <w:rFonts w:ascii="Consolas" w:eastAsia="Times New Roman" w:hAnsi="Consolas" w:cs="Times New Roman"/>
+          <w:color w:val="569CD6"/>
+          <w:sz w:val="21"/>
+          <w:szCs w:val="21"/>
+        </w:rPr>
+        <w:t>if</w:t>
+      </w:r>
+      <w:r>
+        <w:rPr>
+          <w:rFonts w:ascii="Consolas" w:eastAsia="Times New Roman" w:hAnsi="Consolas" w:cs="Times New Roman"/>
+          <w:color w:val="D4D4D4"/>
+          <w:sz w:val="21"/>
+          <w:szCs w:val="21"/>
+        </w:rPr>
+        <w:t xml:space="preserve"> </w:t>
+      </w:r>
+      <w:r>
+        <w:rPr>
+          <w:rFonts w:ascii="Consolas" w:eastAsia="Times New Roman" w:hAnsi="Consolas" w:cs="Times New Roman"/>
+          <w:color w:val="569CD6"/>
+          <w:sz w:val="21"/>
+          <w:szCs w:val="21"/>
+        </w:rPr>
+        <w:t>EXISTS</w:t>
+      </w:r>
+      <w:r>
+        <w:rPr>
+          <w:rFonts w:ascii="Consolas" w:eastAsia="Times New Roman" w:hAnsi="Consolas" w:cs="Times New Roman"/>
+          <w:color w:val="D4D4D4"/>
+          <w:sz w:val="21"/>
+          <w:szCs w:val="21"/>
+        </w:rPr>
+        <w:t xml:space="preserve"> </w:t>
+      </w:r>
+      <w:proofErr w:type="spellStart"/>
+      <w:r>
+        <w:rPr>
+          <w:rFonts w:ascii="Consolas" w:eastAsia="Times New Roman" w:hAnsi="Consolas" w:cs="Times New Roman"/>
+          <w:color w:val="D4D4D4"/>
+          <w:sz w:val="21"/>
+          <w:szCs w:val="21"/>
+        </w:rPr>
+        <w:t>GameInfo</w:t>
+      </w:r>
+      <w:proofErr w:type="spellEnd"/>
+    </w:p>
+    <w:p>
+      <w:pPr>
+        <w:shd w:val="clear" w:color="auto" w:fill="1E1E1E"/>
+        <w:spacing w:line="285" w:lineRule="atLeast"/>
+        <w:rPr>
+          <w:rFonts w:ascii="Consolas" w:eastAsia="Times New Roman" w:hAnsi="Consolas" w:cs="Times New Roman"/>
+          <w:color w:val="D4D4D4"/>
+          <w:sz w:val="21"/>
+          <w:szCs w:val="21"/>
+        </w:rPr>
+      </w:pPr>
+      <w:r>
+        <w:rPr>
+          <w:rFonts w:ascii="Consolas" w:eastAsia="Times New Roman" w:hAnsi="Consolas" w:cs="Times New Roman"/>
+          <w:color w:val="569CD6"/>
+          <w:sz w:val="21"/>
+          <w:szCs w:val="21"/>
+        </w:rPr>
+        <w:t>Drop</w:t>
+      </w:r>
+      <w:r>
+        <w:rPr>
+          <w:rFonts w:ascii="Consolas" w:eastAsia="Times New Roman" w:hAnsi="Consolas" w:cs="Times New Roman"/>
+          <w:color w:val="D4D4D4"/>
+          <w:sz w:val="21"/>
+          <w:szCs w:val="21"/>
+        </w:rPr>
+        <w:t xml:space="preserve"> </w:t>
+      </w:r>
+      <w:r>
+        <w:rPr>
+          <w:rFonts w:ascii="Consolas" w:eastAsia="Times New Roman" w:hAnsi="Consolas" w:cs="Times New Roman"/>
+          <w:color w:val="569CD6"/>
+          <w:sz w:val="21"/>
+          <w:szCs w:val="21"/>
+        </w:rPr>
+        <w:t>Table</w:t>
+      </w:r>
+      <w:r>
+        <w:rPr>
+          <w:rFonts w:ascii="Consolas" w:eastAsia="Times New Roman" w:hAnsi="Consolas" w:cs="Times New Roman"/>
+          <w:color w:val="D4D4D4"/>
+          <w:sz w:val="21"/>
+          <w:szCs w:val="21"/>
+        </w:rPr>
+        <w:t xml:space="preserve"> </w:t>
+      </w:r>
+      <w:r>
+        <w:rPr>
+          <w:rFonts w:ascii="Consolas" w:eastAsia="Times New Roman" w:hAnsi="Consolas" w:cs="Times New Roman"/>
+          <w:color w:val="569CD6"/>
+          <w:sz w:val="21"/>
+          <w:szCs w:val="21"/>
+        </w:rPr>
+        <w:t>if</w:t>
+      </w:r>
+      <w:r>
+        <w:rPr>
+          <w:rFonts w:ascii="Consolas" w:eastAsia="Times New Roman" w:hAnsi="Consolas" w:cs="Times New Roman"/>
+          <w:color w:val="D4D4D4"/>
+          <w:sz w:val="21"/>
+          <w:szCs w:val="21"/>
+        </w:rPr>
+        <w:t xml:space="preserve"> </w:t>
+      </w:r>
+      <w:r>
+        <w:rPr>
+          <w:rFonts w:ascii="Consolas" w:eastAsia="Times New Roman" w:hAnsi="Consolas" w:cs="Times New Roman"/>
+          <w:color w:val="569CD6"/>
+          <w:sz w:val="21"/>
+          <w:szCs w:val="21"/>
+        </w:rPr>
+        <w:t>EXISTS</w:t>
+      </w:r>
+      <w:r>
+        <w:rPr>
+          <w:rFonts w:ascii="Consolas" w:eastAsia="Times New Roman" w:hAnsi="Consolas" w:cs="Times New Roman"/>
+          <w:color w:val="D4D4D4"/>
+          <w:sz w:val="21"/>
+          <w:szCs w:val="21"/>
+        </w:rPr>
+        <w:t xml:space="preserve"> Sales</w:t>
+      </w:r>
+    </w:p>
+    <w:p>
+      <w:pPr>
+        <w:shd w:val="clear" w:color="auto" w:fill="1E1E1E"/>
+        <w:spacing w:line="285" w:lineRule="atLeast"/>
+        <w:rPr>
+          <w:rFonts w:ascii="Consolas" w:eastAsia="Times New Roman" w:hAnsi="Consolas" w:cs="Times New Roman"/>
+          <w:color w:val="D4D4D4"/>
+          <w:sz w:val="21"/>
+          <w:szCs w:val="21"/>
+        </w:rPr>
+      </w:pPr>
+      <w:r>
+        <w:rPr>
+          <w:rFonts w:ascii="Consolas" w:eastAsia="Times New Roman" w:hAnsi="Consolas" w:cs="Times New Roman"/>
+          <w:color w:val="569CD6"/>
+          <w:sz w:val="21"/>
+          <w:szCs w:val="21"/>
+        </w:rPr>
+        <w:t>CREATE</w:t>
+      </w:r>
+      <w:r>
+        <w:rPr>
+          <w:rFonts w:ascii="Consolas" w:eastAsia="Times New Roman" w:hAnsi="Consolas" w:cs="Times New Roman"/>
+          <w:color w:val="D4D4D4"/>
+          <w:sz w:val="21"/>
+          <w:szCs w:val="21"/>
+        </w:rPr>
+        <w:t xml:space="preserve"> </w:t>
+      </w:r>
+      <w:r>
+        <w:rPr>
+          <w:rFonts w:ascii="Consolas" w:eastAsia="Times New Roman" w:hAnsi="Consolas" w:cs="Times New Roman"/>
+          <w:color w:val="569CD6"/>
+          <w:sz w:val="21"/>
+          <w:szCs w:val="21"/>
+        </w:rPr>
+        <w:t>TABLE</w:t>
+      </w:r>
+      <w:r>
+        <w:rPr>
+          <w:rFonts w:ascii="Consolas" w:eastAsia="Times New Roman" w:hAnsi="Consolas" w:cs="Times New Roman"/>
+          <w:color w:val="D4D4D4"/>
+          <w:sz w:val="21"/>
+          <w:szCs w:val="21"/>
+        </w:rPr>
+        <w:t xml:space="preserve"> </w:t>
+      </w:r>
+      <w:proofErr w:type="gramStart"/>
+      <w:r>
+        <w:rPr>
+          <w:rFonts w:ascii="Consolas" w:eastAsia="Times New Roman" w:hAnsi="Consolas" w:cs="Times New Roman"/>
+          <w:color w:val="D4D4D4"/>
+          <w:sz w:val="21"/>
+          <w:szCs w:val="21"/>
+        </w:rPr>
+        <w:t>Sales(</w:t>
+      </w:r>
+      <w:proofErr w:type="gramEnd"/>
+    </w:p>
+    <w:p>
+      <w:pPr>
+        <w:shd w:val="clear" w:color="auto" w:fill="1E1E1E"/>
+        <w:spacing w:line="285" w:lineRule="atLeast"/>
+        <w:rPr>
+          <w:rFonts w:ascii="Consolas" w:eastAsia="Times New Roman" w:hAnsi="Consolas" w:cs="Times New Roman"/>
+          <w:color w:val="D4D4D4"/>
+          <w:sz w:val="21"/>
+          <w:szCs w:val="21"/>
+        </w:rPr>
+      </w:pPr>
+      <w:r>
+        <w:rPr>
+          <w:rFonts w:ascii="Consolas" w:eastAsia="Times New Roman" w:hAnsi="Consolas" w:cs="Times New Roman"/>
+          <w:color w:val="D4D4D4"/>
+          <w:sz w:val="21"/>
+          <w:szCs w:val="21"/>
+        </w:rPr>
+        <w:t xml:space="preserve">    [Rank] </w:t>
+      </w:r>
+      <w:r>
+        <w:rPr>
+          <w:rFonts w:ascii="Consolas" w:eastAsia="Times New Roman" w:hAnsi="Consolas" w:cs="Times New Roman"/>
+          <w:color w:val="569CD6"/>
+          <w:sz w:val="21"/>
+          <w:szCs w:val="21"/>
+        </w:rPr>
+        <w:t>int</w:t>
+      </w:r>
+      <w:r>
+        <w:rPr>
+          <w:rFonts w:ascii="Consolas" w:eastAsia="Times New Roman" w:hAnsi="Consolas" w:cs="Times New Roman"/>
+          <w:color w:val="D4D4D4"/>
+          <w:sz w:val="21"/>
+          <w:szCs w:val="21"/>
+        </w:rPr>
+        <w:t xml:space="preserve"> </w:t>
+      </w:r>
+      <w:r>
+        <w:rPr>
+          <w:rFonts w:ascii="Consolas" w:eastAsia="Times New Roman" w:hAnsi="Consolas" w:cs="Times New Roman"/>
+          <w:color w:val="569CD6"/>
+          <w:sz w:val="21"/>
+          <w:szCs w:val="21"/>
+        </w:rPr>
+        <w:t>primary</w:t>
+      </w:r>
+      <w:r>
+        <w:rPr>
+          <w:rFonts w:ascii="Consolas" w:eastAsia="Times New Roman" w:hAnsi="Consolas" w:cs="Times New Roman"/>
+          <w:color w:val="D4D4D4"/>
+          <w:sz w:val="21"/>
+          <w:szCs w:val="21"/>
+        </w:rPr>
+        <w:t xml:space="preserve"> </w:t>
+      </w:r>
+      <w:r>
+        <w:rPr>
+          <w:rFonts w:ascii="Consolas" w:eastAsia="Times New Roman" w:hAnsi="Consolas" w:cs="Times New Roman"/>
+          <w:color w:val="569CD6"/>
+          <w:sz w:val="21"/>
+          <w:szCs w:val="21"/>
+        </w:rPr>
+        <w:t>key</w:t>
+      </w:r>
+      <w:r>
+        <w:rPr>
+          <w:rFonts w:ascii="Consolas" w:eastAsia="Times New Roman" w:hAnsi="Consolas" w:cs="Times New Roman"/>
+          <w:color w:val="D4D4D4"/>
+          <w:sz w:val="21"/>
+          <w:szCs w:val="21"/>
+        </w:rPr>
+        <w:t>,</w:t>
+      </w:r>
+    </w:p>
+    <w:p>
+      <w:pPr>
+        <w:shd w:val="clear" w:color="auto" w:fill="1E1E1E"/>
+        <w:spacing w:line="285" w:lineRule="atLeast"/>
+        <w:rPr>
+          <w:rFonts w:ascii="Consolas" w:eastAsia="Times New Roman" w:hAnsi="Consolas" w:cs="Times New Roman"/>
+          <w:color w:val="D4D4D4"/>
+          <w:sz w:val="21"/>
+          <w:szCs w:val="21"/>
+        </w:rPr>
+      </w:pPr>
+      <w:r>
+        <w:rPr>
+          <w:rFonts w:ascii="Consolas" w:eastAsia="Times New Roman" w:hAnsi="Consolas" w:cs="Times New Roman"/>
+          <w:color w:val="D4D4D4"/>
+          <w:sz w:val="21"/>
+          <w:szCs w:val="21"/>
+        </w:rPr>
+        <w:t>    [</w:t>
+      </w:r>
+      <w:proofErr w:type="spellStart"/>
+      <w:r>
+        <w:rPr>
+          <w:rFonts w:ascii="Consolas" w:eastAsia="Times New Roman" w:hAnsi="Consolas" w:cs="Times New Roman"/>
+          <w:color w:val="D4D4D4"/>
+          <w:sz w:val="21"/>
+          <w:szCs w:val="21"/>
+        </w:rPr>
+        <w:t>Total_Shipped</w:t>
+      </w:r>
+      <w:proofErr w:type="spellEnd"/>
+      <w:r>
+        <w:rPr>
+          <w:rFonts w:ascii="Consolas" w:eastAsia="Times New Roman" w:hAnsi="Consolas" w:cs="Times New Roman"/>
+          <w:color w:val="D4D4D4"/>
+          <w:sz w:val="21"/>
+          <w:szCs w:val="21"/>
+        </w:rPr>
+        <w:t xml:space="preserve">] [float] </w:t>
+      </w:r>
+      <w:r>
+        <w:rPr>
+          <w:rFonts w:ascii="Consolas" w:eastAsia="Times New Roman" w:hAnsi="Consolas" w:cs="Times New Roman"/>
+          <w:color w:val="569CD6"/>
+          <w:sz w:val="21"/>
+          <w:szCs w:val="21"/>
+        </w:rPr>
+        <w:t>NULL</w:t>
+      </w:r>
+      <w:r>
+        <w:rPr>
+          <w:rFonts w:ascii="Consolas" w:eastAsia="Times New Roman" w:hAnsi="Consolas" w:cs="Times New Roman"/>
+          <w:color w:val="D4D4D4"/>
+          <w:sz w:val="21"/>
+          <w:szCs w:val="21"/>
+        </w:rPr>
+        <w:t>,</w:t>
+      </w:r>
+    </w:p>
+    <w:p>
+      <w:pPr>
+        <w:shd w:val="clear" w:color="auto" w:fill="1E1E1E"/>
+        <w:spacing w:line="285" w:lineRule="atLeast"/>
+        <w:rPr>
+          <w:rFonts w:ascii="Consolas" w:eastAsia="Times New Roman" w:hAnsi="Consolas" w:cs="Times New Roman"/>
+          <w:color w:val="D4D4D4"/>
+          <w:sz w:val="21"/>
+          <w:szCs w:val="21"/>
+        </w:rPr>
+      </w:pPr>
+      <w:r>
+        <w:rPr>
+          <w:rFonts w:ascii="Consolas" w:eastAsia="Times New Roman" w:hAnsi="Consolas" w:cs="Times New Roman"/>
+          <w:color w:val="D4D4D4"/>
+          <w:sz w:val="21"/>
+          <w:szCs w:val="21"/>
+        </w:rPr>
+        <w:t>    [</w:t>
+      </w:r>
+      <w:proofErr w:type="spellStart"/>
+      <w:r>
+        <w:rPr>
+          <w:rFonts w:ascii="Consolas" w:eastAsia="Times New Roman" w:hAnsi="Consolas" w:cs="Times New Roman"/>
+          <w:color w:val="D4D4D4"/>
+          <w:sz w:val="21"/>
+          <w:szCs w:val="21"/>
+        </w:rPr>
+        <w:t>Global_Sales</w:t>
+      </w:r>
+      <w:proofErr w:type="spellEnd"/>
+      <w:r>
+        <w:rPr>
+          <w:rFonts w:ascii="Consolas" w:eastAsia="Times New Roman" w:hAnsi="Consolas" w:cs="Times New Roman"/>
+          <w:color w:val="D4D4D4"/>
+          <w:sz w:val="21"/>
+          <w:szCs w:val="21"/>
+        </w:rPr>
+        <w:t xml:space="preserve">] [float] </w:t>
+      </w:r>
+      <w:r>
+        <w:rPr>
+          <w:rFonts w:ascii="Consolas" w:eastAsia="Times New Roman" w:hAnsi="Consolas" w:cs="Times New Roman"/>
+          <w:color w:val="569CD6"/>
+          <w:sz w:val="21"/>
+          <w:szCs w:val="21"/>
+        </w:rPr>
+        <w:t>NULL</w:t>
+      </w:r>
+      <w:r>
+        <w:rPr>
+          <w:rFonts w:ascii="Consolas" w:eastAsia="Times New Roman" w:hAnsi="Consolas" w:cs="Times New Roman"/>
+          <w:color w:val="D4D4D4"/>
+          <w:sz w:val="21"/>
+          <w:szCs w:val="21"/>
+        </w:rPr>
+        <w:t>,</w:t>
+      </w:r>
+    </w:p>
+    <w:p>
+      <w:pPr>
+        <w:shd w:val="clear" w:color="auto" w:fill="1E1E1E"/>
+        <w:spacing w:line="285" w:lineRule="atLeast"/>
+        <w:rPr>
+          <w:rFonts w:ascii="Consolas" w:eastAsia="Times New Roman" w:hAnsi="Consolas" w:cs="Times New Roman"/>
+          <w:color w:val="D4D4D4"/>
+          <w:sz w:val="21"/>
+          <w:szCs w:val="21"/>
+        </w:rPr>
+      </w:pPr>
+      <w:r>
+        <w:rPr>
+          <w:rFonts w:ascii="Consolas" w:eastAsia="Times New Roman" w:hAnsi="Consolas" w:cs="Times New Roman"/>
+          <w:color w:val="D4D4D4"/>
+          <w:sz w:val="21"/>
+          <w:szCs w:val="21"/>
+        </w:rPr>
+        <w:t>    [</w:t>
+      </w:r>
+      <w:proofErr w:type="spellStart"/>
+      <w:r>
+        <w:rPr>
+          <w:rFonts w:ascii="Consolas" w:eastAsia="Times New Roman" w:hAnsi="Consolas" w:cs="Times New Roman"/>
+          <w:color w:val="D4D4D4"/>
+          <w:sz w:val="21"/>
+          <w:szCs w:val="21"/>
+        </w:rPr>
+        <w:t>NA_Sales</w:t>
+      </w:r>
+      <w:proofErr w:type="spellEnd"/>
+      <w:r>
+        <w:rPr>
+          <w:rFonts w:ascii="Consolas" w:eastAsia="Times New Roman" w:hAnsi="Consolas" w:cs="Times New Roman"/>
+          <w:color w:val="D4D4D4"/>
+          <w:sz w:val="21"/>
+          <w:szCs w:val="21"/>
+        </w:rPr>
+        <w:t xml:space="preserve">] [float] </w:t>
+      </w:r>
+      <w:r>
+        <w:rPr>
+          <w:rFonts w:ascii="Consolas" w:eastAsia="Times New Roman" w:hAnsi="Consolas" w:cs="Times New Roman"/>
+          <w:color w:val="569CD6"/>
+          <w:sz w:val="21"/>
+          <w:szCs w:val="21"/>
+        </w:rPr>
+        <w:t>NULL</w:t>
+      </w:r>
+      <w:r>
+        <w:rPr>
+          <w:rFonts w:ascii="Consolas" w:eastAsia="Times New Roman" w:hAnsi="Consolas" w:cs="Times New Roman"/>
+          <w:color w:val="D4D4D4"/>
+          <w:sz w:val="21"/>
+          <w:szCs w:val="21"/>
+        </w:rPr>
+        <w:t>,</w:t>
+      </w:r>
+    </w:p>
+    <w:p>
+      <w:pPr>
+        <w:shd w:val="clear" w:color="auto" w:fill="1E1E1E"/>
+        <w:spacing w:line="285" w:lineRule="atLeast"/>
+        <w:rPr>
+          <w:rFonts w:ascii="Consolas" w:eastAsia="Times New Roman" w:hAnsi="Consolas" w:cs="Times New Roman"/>
+          <w:color w:val="D4D4D4"/>
+          <w:sz w:val="21"/>
+          <w:szCs w:val="21"/>
+        </w:rPr>
+      </w:pPr>
+      <w:r>
+        <w:rPr>
+          <w:rFonts w:ascii="Consolas" w:eastAsia="Times New Roman" w:hAnsi="Consolas" w:cs="Times New Roman"/>
+          <w:color w:val="D4D4D4"/>
+          <w:sz w:val="21"/>
+          <w:szCs w:val="21"/>
+        </w:rPr>
+        <w:t>    [</w:t>
+      </w:r>
+      <w:proofErr w:type="spellStart"/>
+      <w:r>
+        <w:rPr>
+          <w:rFonts w:ascii="Consolas" w:eastAsia="Times New Roman" w:hAnsi="Consolas" w:cs="Times New Roman"/>
+          <w:color w:val="D4D4D4"/>
+          <w:sz w:val="21"/>
+          <w:szCs w:val="21"/>
+        </w:rPr>
+        <w:t>PAL_Sales</w:t>
+      </w:r>
+      <w:proofErr w:type="spellEnd"/>
+      <w:r>
+        <w:rPr>
+          <w:rFonts w:ascii="Consolas" w:eastAsia="Times New Roman" w:hAnsi="Consolas" w:cs="Times New Roman"/>
+          <w:color w:val="D4D4D4"/>
+          <w:sz w:val="21"/>
+          <w:szCs w:val="21"/>
+        </w:rPr>
+        <w:t xml:space="preserve">] [float] </w:t>
+      </w:r>
+      <w:r>
+        <w:rPr>
+          <w:rFonts w:ascii="Consolas" w:eastAsia="Times New Roman" w:hAnsi="Consolas" w:cs="Times New Roman"/>
+          <w:color w:val="569CD6"/>
+          <w:sz w:val="21"/>
+          <w:szCs w:val="21"/>
+        </w:rPr>
+        <w:t>NULL</w:t>
+      </w:r>
+      <w:r>
+        <w:rPr>
+          <w:rFonts w:ascii="Consolas" w:eastAsia="Times New Roman" w:hAnsi="Consolas" w:cs="Times New Roman"/>
+          <w:color w:val="D4D4D4"/>
+          <w:sz w:val="21"/>
+          <w:szCs w:val="21"/>
+        </w:rPr>
+        <w:t>,</w:t>
+      </w:r>
+    </w:p>
+    <w:p>
+      <w:pPr>
+        <w:shd w:val="clear" w:color="auto" w:fill="1E1E1E"/>
+        <w:spacing w:line="285" w:lineRule="atLeast"/>
+        <w:rPr>
+          <w:rFonts w:ascii="Consolas" w:eastAsia="Times New Roman" w:hAnsi="Consolas" w:cs="Times New Roman"/>
+          <w:color w:val="D4D4D4"/>
+          <w:sz w:val="21"/>
+          <w:szCs w:val="21"/>
+        </w:rPr>
+      </w:pPr>
+      <w:r>
+        <w:rPr>
+          <w:rFonts w:ascii="Consolas" w:eastAsia="Times New Roman" w:hAnsi="Consolas" w:cs="Times New Roman"/>
+          <w:color w:val="D4D4D4"/>
+          <w:sz w:val="21"/>
+          <w:szCs w:val="21"/>
+        </w:rPr>
+        <w:t>    [</w:t>
+      </w:r>
+      <w:proofErr w:type="spellStart"/>
+      <w:r>
+        <w:rPr>
+          <w:rFonts w:ascii="Consolas" w:eastAsia="Times New Roman" w:hAnsi="Consolas" w:cs="Times New Roman"/>
+          <w:color w:val="D4D4D4"/>
+          <w:sz w:val="21"/>
+          <w:szCs w:val="21"/>
+        </w:rPr>
+        <w:t>JP_Sales</w:t>
+      </w:r>
+      <w:proofErr w:type="spellEnd"/>
+      <w:r>
+        <w:rPr>
+          <w:rFonts w:ascii="Consolas" w:eastAsia="Times New Roman" w:hAnsi="Consolas" w:cs="Times New Roman"/>
+          <w:color w:val="D4D4D4"/>
+          <w:sz w:val="21"/>
+          <w:szCs w:val="21"/>
+        </w:rPr>
+        <w:t xml:space="preserve">] [float] </w:t>
+      </w:r>
+      <w:r>
+        <w:rPr>
+          <w:rFonts w:ascii="Consolas" w:eastAsia="Times New Roman" w:hAnsi="Consolas" w:cs="Times New Roman"/>
+          <w:color w:val="569CD6"/>
+          <w:sz w:val="21"/>
+          <w:szCs w:val="21"/>
+        </w:rPr>
+        <w:t>NULL</w:t>
+      </w:r>
+      <w:r>
+        <w:rPr>
+          <w:rFonts w:ascii="Consolas" w:eastAsia="Times New Roman" w:hAnsi="Consolas" w:cs="Times New Roman"/>
+          <w:color w:val="D4D4D4"/>
+          <w:sz w:val="21"/>
+          <w:szCs w:val="21"/>
+        </w:rPr>
+        <w:t>,</w:t>
+      </w:r>
+    </w:p>
+    <w:p>
+      <w:pPr>
+        <w:shd w:val="clear" w:color="auto" w:fill="1E1E1E"/>
+        <w:spacing w:line="285" w:lineRule="atLeast"/>
+        <w:rPr>
+          <w:rFonts w:ascii="Consolas" w:eastAsia="Times New Roman" w:hAnsi="Consolas" w:cs="Times New Roman"/>
+          <w:color w:val="D4D4D4"/>
+          <w:sz w:val="21"/>
+          <w:szCs w:val="21"/>
+        </w:rPr>
+      </w:pPr>
+      <w:r>
+        <w:rPr>
+          <w:rFonts w:ascii="Consolas" w:eastAsia="Times New Roman" w:hAnsi="Consolas" w:cs="Times New Roman"/>
+          <w:color w:val="D4D4D4"/>
+          <w:sz w:val="21"/>
+          <w:szCs w:val="21"/>
+        </w:rPr>
+        <w:t>    [</w:t>
+      </w:r>
+      <w:proofErr w:type="spellStart"/>
+      <w:r>
+        <w:rPr>
+          <w:rFonts w:ascii="Consolas" w:eastAsia="Times New Roman" w:hAnsi="Consolas" w:cs="Times New Roman"/>
+          <w:color w:val="D4D4D4"/>
+          <w:sz w:val="21"/>
+          <w:szCs w:val="21"/>
+        </w:rPr>
+        <w:t>Other_Sales</w:t>
+      </w:r>
+      <w:proofErr w:type="spellEnd"/>
+      <w:r>
+        <w:rPr>
+          <w:rFonts w:ascii="Consolas" w:eastAsia="Times New Roman" w:hAnsi="Consolas" w:cs="Times New Roman"/>
+          <w:color w:val="D4D4D4"/>
+          <w:sz w:val="21"/>
+          <w:szCs w:val="21"/>
+        </w:rPr>
+        <w:t xml:space="preserve">] [float] </w:t>
+      </w:r>
+      <w:r>
+        <w:rPr>
+          <w:rFonts w:ascii="Consolas" w:eastAsia="Times New Roman" w:hAnsi="Consolas" w:cs="Times New Roman"/>
+          <w:color w:val="569CD6"/>
+          <w:sz w:val="21"/>
+          <w:szCs w:val="21"/>
+        </w:rPr>
+        <w:t>NULL</w:t>
+      </w:r>
+    </w:p>
+    <w:p>
+      <w:pPr>
+        <w:shd w:val="clear" w:color="auto" w:fill="1E1E1E"/>
+        <w:spacing w:line="285" w:lineRule="atLeast"/>
+        <w:rPr>
+          <w:rFonts w:ascii="Consolas" w:eastAsia="Times New Roman" w:hAnsi="Consolas" w:cs="Times New Roman"/>
+          <w:color w:val="D4D4D4"/>
+          <w:sz w:val="21"/>
+          <w:szCs w:val="21"/>
+        </w:rPr>
+      </w:pPr>
+      <w:r>
+        <w:rPr>
+          <w:rFonts w:ascii="Consolas" w:eastAsia="Times New Roman" w:hAnsi="Consolas" w:cs="Times New Roman"/>
+          <w:color w:val="D4D4D4"/>
+          <w:sz w:val="21"/>
+          <w:szCs w:val="21"/>
+        </w:rPr>
+        <w:t>)</w:t>
+      </w:r>
+    </w:p>
+    <w:p>
+      <w:pPr>
+        <w:shd w:val="clear" w:color="auto" w:fill="1E1E1E"/>
+        <w:spacing w:line="285" w:lineRule="atLeast"/>
+        <w:rPr>
+          <w:rFonts w:ascii="Consolas" w:eastAsia="Times New Roman" w:hAnsi="Consolas" w:cs="Times New Roman"/>
+          <w:color w:val="D4D4D4"/>
+          <w:sz w:val="21"/>
+          <w:szCs w:val="21"/>
+        </w:rPr>
+      </w:pPr>
+    </w:p>
+    <w:p>
+      <w:pPr>
+        <w:shd w:val="clear" w:color="auto" w:fill="1E1E1E"/>
+        <w:spacing w:line="285" w:lineRule="atLeast"/>
+        <w:rPr>
+          <w:rFonts w:ascii="Consolas" w:eastAsia="Times New Roman" w:hAnsi="Consolas" w:cs="Times New Roman"/>
+          <w:color w:val="D4D4D4"/>
+          <w:sz w:val="21"/>
+          <w:szCs w:val="21"/>
+        </w:rPr>
+      </w:pPr>
+      <w:r>
+        <w:rPr>
+          <w:rFonts w:ascii="Consolas" w:eastAsia="Times New Roman" w:hAnsi="Consolas" w:cs="Times New Roman"/>
+          <w:color w:val="569CD6"/>
+          <w:sz w:val="21"/>
+          <w:szCs w:val="21"/>
+        </w:rPr>
+        <w:t>CREATE</w:t>
+      </w:r>
+      <w:r>
+        <w:rPr>
+          <w:rFonts w:ascii="Consolas" w:eastAsia="Times New Roman" w:hAnsi="Consolas" w:cs="Times New Roman"/>
+          <w:color w:val="D4D4D4"/>
+          <w:sz w:val="21"/>
+          <w:szCs w:val="21"/>
+        </w:rPr>
+        <w:t xml:space="preserve"> </w:t>
+      </w:r>
+      <w:r>
+        <w:rPr>
+          <w:rFonts w:ascii="Consolas" w:eastAsia="Times New Roman" w:hAnsi="Consolas" w:cs="Times New Roman"/>
+          <w:color w:val="569CD6"/>
+          <w:sz w:val="21"/>
+          <w:szCs w:val="21"/>
+        </w:rPr>
+        <w:t>TABLE</w:t>
+      </w:r>
+      <w:r>
+        <w:rPr>
+          <w:rFonts w:ascii="Consolas" w:eastAsia="Times New Roman" w:hAnsi="Consolas" w:cs="Times New Roman"/>
+          <w:color w:val="D4D4D4"/>
+          <w:sz w:val="21"/>
+          <w:szCs w:val="21"/>
+        </w:rPr>
+        <w:t xml:space="preserve"> </w:t>
+      </w:r>
+      <w:proofErr w:type="spellStart"/>
+      <w:r>
+        <w:rPr>
+          <w:rFonts w:ascii="Consolas" w:eastAsia="Times New Roman" w:hAnsi="Consolas" w:cs="Times New Roman"/>
+          <w:color w:val="D4D4D4"/>
+          <w:sz w:val="21"/>
+          <w:szCs w:val="21"/>
+        </w:rPr>
+        <w:t>GameInfo</w:t>
+      </w:r>
+      <w:proofErr w:type="spellEnd"/>
+      <w:r>
+        <w:rPr>
+          <w:rFonts w:ascii="Consolas" w:eastAsia="Times New Roman" w:hAnsi="Consolas" w:cs="Times New Roman"/>
+          <w:color w:val="D4D4D4"/>
+          <w:sz w:val="21"/>
+          <w:szCs w:val="21"/>
+        </w:rPr>
+        <w:t xml:space="preserve"> (</w:t>
+      </w:r>
+    </w:p>
+    <w:p>
+      <w:pPr>
+        <w:shd w:val="clear" w:color="auto" w:fill="1E1E1E"/>
+        <w:spacing w:line="285" w:lineRule="atLeast"/>
+        <w:rPr>
+          <w:rFonts w:ascii="Consolas" w:eastAsia="Times New Roman" w:hAnsi="Consolas" w:cs="Times New Roman"/>
+          <w:color w:val="D4D4D4"/>
+          <w:sz w:val="21"/>
+          <w:szCs w:val="21"/>
+        </w:rPr>
+      </w:pPr>
+      <w:r>
+        <w:rPr>
+          <w:rFonts w:ascii="Consolas" w:eastAsia="Times New Roman" w:hAnsi="Consolas" w:cs="Times New Roman"/>
+          <w:color w:val="D4D4D4"/>
+          <w:sz w:val="21"/>
+          <w:szCs w:val="21"/>
+        </w:rPr>
+        <w:t xml:space="preserve">    [Rank] </w:t>
+      </w:r>
+      <w:r>
+        <w:rPr>
+          <w:rFonts w:ascii="Consolas" w:eastAsia="Times New Roman" w:hAnsi="Consolas" w:cs="Times New Roman"/>
+          <w:color w:val="569CD6"/>
+          <w:sz w:val="21"/>
+          <w:szCs w:val="21"/>
+        </w:rPr>
+        <w:t>int</w:t>
+      </w:r>
+      <w:r>
+        <w:rPr>
+          <w:rFonts w:ascii="Consolas" w:eastAsia="Times New Roman" w:hAnsi="Consolas" w:cs="Times New Roman"/>
+          <w:color w:val="D4D4D4"/>
+          <w:sz w:val="21"/>
+          <w:szCs w:val="21"/>
+        </w:rPr>
+        <w:t xml:space="preserve"> </w:t>
+      </w:r>
+      <w:r>
+        <w:rPr>
+          <w:rFonts w:ascii="Consolas" w:eastAsia="Times New Roman" w:hAnsi="Consolas" w:cs="Times New Roman"/>
+          <w:color w:val="569CD6"/>
+          <w:sz w:val="21"/>
+          <w:szCs w:val="21"/>
+        </w:rPr>
+        <w:t>primary</w:t>
+      </w:r>
+      <w:r>
+        <w:rPr>
+          <w:rFonts w:ascii="Consolas" w:eastAsia="Times New Roman" w:hAnsi="Consolas" w:cs="Times New Roman"/>
+          <w:color w:val="D4D4D4"/>
+          <w:sz w:val="21"/>
+          <w:szCs w:val="21"/>
+        </w:rPr>
+        <w:t xml:space="preserve"> </w:t>
+      </w:r>
+      <w:r>
+        <w:rPr>
+          <w:rFonts w:ascii="Consolas" w:eastAsia="Times New Roman" w:hAnsi="Consolas" w:cs="Times New Roman"/>
+          <w:color w:val="569CD6"/>
+          <w:sz w:val="21"/>
+          <w:szCs w:val="21"/>
+        </w:rPr>
+        <w:t>key</w:t>
+      </w:r>
+      <w:r>
+        <w:rPr>
+          <w:rFonts w:ascii="Consolas" w:eastAsia="Times New Roman" w:hAnsi="Consolas" w:cs="Times New Roman"/>
+          <w:color w:val="D4D4D4"/>
+          <w:sz w:val="21"/>
+          <w:szCs w:val="21"/>
+        </w:rPr>
+        <w:t>,</w:t>
+      </w:r>
+    </w:p>
+    <w:p>
+      <w:pPr>
+        <w:shd w:val="clear" w:color="auto" w:fill="1E1E1E"/>
+        <w:spacing w:line="285" w:lineRule="atLeast"/>
+        <w:rPr>
+          <w:rFonts w:ascii="Consolas" w:eastAsia="Times New Roman" w:hAnsi="Consolas" w:cs="Times New Roman"/>
+          <w:color w:val="D4D4D4"/>
+          <w:sz w:val="21"/>
+          <w:szCs w:val="21"/>
+        </w:rPr>
+      </w:pPr>
+      <w:r>
+        <w:rPr>
+          <w:rFonts w:ascii="Consolas" w:eastAsia="Times New Roman" w:hAnsi="Consolas" w:cs="Times New Roman"/>
+          <w:color w:val="D4D4D4"/>
+          <w:sz w:val="21"/>
+          <w:szCs w:val="21"/>
+        </w:rPr>
+        <w:lastRenderedPageBreak/>
+        <w:t>    [Name] [</w:t>
+      </w:r>
+      <w:proofErr w:type="spellStart"/>
+      <w:r>
+        <w:rPr>
+          <w:rFonts w:ascii="Consolas" w:eastAsia="Times New Roman" w:hAnsi="Consolas" w:cs="Times New Roman"/>
+          <w:color w:val="D4D4D4"/>
+          <w:sz w:val="21"/>
+          <w:szCs w:val="21"/>
+        </w:rPr>
+        <w:t>nvarchar</w:t>
+      </w:r>
+      <w:proofErr w:type="spellEnd"/>
+      <w:r>
+        <w:rPr>
+          <w:rFonts w:ascii="Consolas" w:eastAsia="Times New Roman" w:hAnsi="Consolas" w:cs="Times New Roman"/>
+          <w:color w:val="D4D4D4"/>
+          <w:sz w:val="21"/>
+          <w:szCs w:val="21"/>
+        </w:rPr>
+        <w:t>](</w:t>
+      </w:r>
+      <w:r>
+        <w:rPr>
+          <w:rFonts w:ascii="Consolas" w:eastAsia="Times New Roman" w:hAnsi="Consolas" w:cs="Times New Roman"/>
+          <w:color w:val="DCDCAA"/>
+          <w:sz w:val="21"/>
+          <w:szCs w:val="21"/>
+        </w:rPr>
+        <w:t>max</w:t>
+      </w:r>
+      <w:r>
+        <w:rPr>
+          <w:rFonts w:ascii="Consolas" w:eastAsia="Times New Roman" w:hAnsi="Consolas" w:cs="Times New Roman"/>
+          <w:color w:val="D4D4D4"/>
+          <w:sz w:val="21"/>
+          <w:szCs w:val="21"/>
+        </w:rPr>
+        <w:t xml:space="preserve">) </w:t>
+      </w:r>
+      <w:r>
+        <w:rPr>
+          <w:rFonts w:ascii="Consolas" w:eastAsia="Times New Roman" w:hAnsi="Consolas" w:cs="Times New Roman"/>
+          <w:color w:val="569CD6"/>
+          <w:sz w:val="21"/>
+          <w:szCs w:val="21"/>
+        </w:rPr>
+        <w:t>NULL</w:t>
+      </w:r>
+      <w:r>
+        <w:rPr>
+          <w:rFonts w:ascii="Consolas" w:eastAsia="Times New Roman" w:hAnsi="Consolas" w:cs="Times New Roman"/>
+          <w:color w:val="D4D4D4"/>
+          <w:sz w:val="21"/>
+          <w:szCs w:val="21"/>
+        </w:rPr>
+        <w:t>,</w:t>
+      </w:r>
+    </w:p>
+    <w:p>
+      <w:pPr>
+        <w:shd w:val="clear" w:color="auto" w:fill="1E1E1E"/>
+        <w:spacing w:line="285" w:lineRule="atLeast"/>
+        <w:rPr>
+          <w:rFonts w:ascii="Consolas" w:eastAsia="Times New Roman" w:hAnsi="Consolas" w:cs="Times New Roman"/>
+          <w:color w:val="D4D4D4"/>
+          <w:sz w:val="21"/>
+          <w:szCs w:val="21"/>
+        </w:rPr>
+      </w:pPr>
+      <w:r>
+        <w:rPr>
+          <w:rFonts w:ascii="Consolas" w:eastAsia="Times New Roman" w:hAnsi="Consolas" w:cs="Times New Roman"/>
+          <w:color w:val="D4D4D4"/>
+          <w:sz w:val="21"/>
+          <w:szCs w:val="21"/>
+        </w:rPr>
+        <w:t>    [Genre] [</w:t>
+      </w:r>
+      <w:proofErr w:type="spellStart"/>
+      <w:r>
+        <w:rPr>
+          <w:rFonts w:ascii="Consolas" w:eastAsia="Times New Roman" w:hAnsi="Consolas" w:cs="Times New Roman"/>
+          <w:color w:val="D4D4D4"/>
+          <w:sz w:val="21"/>
+          <w:szCs w:val="21"/>
+        </w:rPr>
+        <w:t>nvarchar</w:t>
+      </w:r>
+      <w:proofErr w:type="spellEnd"/>
+      <w:r>
+        <w:rPr>
+          <w:rFonts w:ascii="Consolas" w:eastAsia="Times New Roman" w:hAnsi="Consolas" w:cs="Times New Roman"/>
+          <w:color w:val="D4D4D4"/>
+          <w:sz w:val="21"/>
+          <w:szCs w:val="21"/>
+        </w:rPr>
+        <w:t>](</w:t>
+      </w:r>
+      <w:r>
+        <w:rPr>
+          <w:rFonts w:ascii="Consolas" w:eastAsia="Times New Roman" w:hAnsi="Consolas" w:cs="Times New Roman"/>
+          <w:color w:val="DCDCAA"/>
+          <w:sz w:val="21"/>
+          <w:szCs w:val="21"/>
+        </w:rPr>
+        <w:t>max</w:t>
+      </w:r>
+      <w:r>
+        <w:rPr>
+          <w:rFonts w:ascii="Consolas" w:eastAsia="Times New Roman" w:hAnsi="Consolas" w:cs="Times New Roman"/>
+          <w:color w:val="D4D4D4"/>
+          <w:sz w:val="21"/>
+          <w:szCs w:val="21"/>
+        </w:rPr>
+        <w:t xml:space="preserve">) </w:t>
+      </w:r>
+      <w:r>
+        <w:rPr>
+          <w:rFonts w:ascii="Consolas" w:eastAsia="Times New Roman" w:hAnsi="Consolas" w:cs="Times New Roman"/>
+          <w:color w:val="569CD6"/>
+          <w:sz w:val="21"/>
+          <w:szCs w:val="21"/>
+        </w:rPr>
+        <w:t>NULL</w:t>
+      </w:r>
+      <w:r>
+        <w:rPr>
+          <w:rFonts w:ascii="Consolas" w:eastAsia="Times New Roman" w:hAnsi="Consolas" w:cs="Times New Roman"/>
+          <w:color w:val="D4D4D4"/>
+          <w:sz w:val="21"/>
+          <w:szCs w:val="21"/>
+        </w:rPr>
+        <w:t>,</w:t>
+      </w:r>
+    </w:p>
+    <w:p>
+      <w:pPr>
+        <w:shd w:val="clear" w:color="auto" w:fill="1E1E1E"/>
+        <w:spacing w:line="285" w:lineRule="atLeast"/>
+        <w:rPr>
+          <w:rFonts w:ascii="Consolas" w:eastAsia="Times New Roman" w:hAnsi="Consolas" w:cs="Times New Roman"/>
+          <w:color w:val="D4D4D4"/>
+          <w:sz w:val="21"/>
+          <w:szCs w:val="21"/>
+        </w:rPr>
+      </w:pPr>
+      <w:r>
+        <w:rPr>
+          <w:rFonts w:ascii="Consolas" w:eastAsia="Times New Roman" w:hAnsi="Consolas" w:cs="Times New Roman"/>
+          <w:color w:val="D4D4D4"/>
+          <w:sz w:val="21"/>
+          <w:szCs w:val="21"/>
+        </w:rPr>
+        <w:t>    [</w:t>
+      </w:r>
+      <w:proofErr w:type="spellStart"/>
+      <w:r>
+        <w:rPr>
+          <w:rFonts w:ascii="Consolas" w:eastAsia="Times New Roman" w:hAnsi="Consolas" w:cs="Times New Roman"/>
+          <w:color w:val="D4D4D4"/>
+          <w:sz w:val="21"/>
+          <w:szCs w:val="21"/>
+        </w:rPr>
+        <w:t>ESRB_Rating</w:t>
+      </w:r>
+      <w:proofErr w:type="spellEnd"/>
+      <w:r>
+        <w:rPr>
+          <w:rFonts w:ascii="Consolas" w:eastAsia="Times New Roman" w:hAnsi="Consolas" w:cs="Times New Roman"/>
+          <w:color w:val="D4D4D4"/>
+          <w:sz w:val="21"/>
+          <w:szCs w:val="21"/>
+        </w:rPr>
+        <w:t>] [</w:t>
+      </w:r>
+      <w:proofErr w:type="spellStart"/>
+      <w:r>
+        <w:rPr>
+          <w:rFonts w:ascii="Consolas" w:eastAsia="Times New Roman" w:hAnsi="Consolas" w:cs="Times New Roman"/>
+          <w:color w:val="D4D4D4"/>
+          <w:sz w:val="21"/>
+          <w:szCs w:val="21"/>
+        </w:rPr>
+        <w:t>nvarchar</w:t>
+      </w:r>
+      <w:proofErr w:type="spellEnd"/>
+      <w:r>
+        <w:rPr>
+          <w:rFonts w:ascii="Consolas" w:eastAsia="Times New Roman" w:hAnsi="Consolas" w:cs="Times New Roman"/>
+          <w:color w:val="D4D4D4"/>
+          <w:sz w:val="21"/>
+          <w:szCs w:val="21"/>
+        </w:rPr>
+        <w:t>](</w:t>
+      </w:r>
+      <w:r>
+        <w:rPr>
+          <w:rFonts w:ascii="Consolas" w:eastAsia="Times New Roman" w:hAnsi="Consolas" w:cs="Times New Roman"/>
+          <w:color w:val="DCDCAA"/>
+          <w:sz w:val="21"/>
+          <w:szCs w:val="21"/>
+        </w:rPr>
+        <w:t>max</w:t>
+      </w:r>
+      <w:r>
+        <w:rPr>
+          <w:rFonts w:ascii="Consolas" w:eastAsia="Times New Roman" w:hAnsi="Consolas" w:cs="Times New Roman"/>
+          <w:color w:val="D4D4D4"/>
+          <w:sz w:val="21"/>
+          <w:szCs w:val="21"/>
+        </w:rPr>
+        <w:t xml:space="preserve">) </w:t>
+      </w:r>
+      <w:r>
+        <w:rPr>
+          <w:rFonts w:ascii="Consolas" w:eastAsia="Times New Roman" w:hAnsi="Consolas" w:cs="Times New Roman"/>
+          <w:color w:val="569CD6"/>
+          <w:sz w:val="21"/>
+          <w:szCs w:val="21"/>
+        </w:rPr>
+        <w:t>NULL</w:t>
+      </w:r>
+      <w:r>
+        <w:rPr>
+          <w:rFonts w:ascii="Consolas" w:eastAsia="Times New Roman" w:hAnsi="Consolas" w:cs="Times New Roman"/>
+          <w:color w:val="D4D4D4"/>
+          <w:sz w:val="21"/>
+          <w:szCs w:val="21"/>
+        </w:rPr>
+        <w:t>,</w:t>
+      </w:r>
+    </w:p>
+    <w:p>
+      <w:pPr>
+        <w:shd w:val="clear" w:color="auto" w:fill="1E1E1E"/>
+        <w:spacing w:line="285" w:lineRule="atLeast"/>
+        <w:rPr>
+          <w:rFonts w:ascii="Consolas" w:eastAsia="Times New Roman" w:hAnsi="Consolas" w:cs="Times New Roman"/>
+          <w:color w:val="D4D4D4"/>
+          <w:sz w:val="21"/>
+          <w:szCs w:val="21"/>
+        </w:rPr>
+      </w:pPr>
+      <w:r>
+        <w:rPr>
+          <w:rFonts w:ascii="Consolas" w:eastAsia="Times New Roman" w:hAnsi="Consolas" w:cs="Times New Roman"/>
+          <w:color w:val="D4D4D4"/>
+          <w:sz w:val="21"/>
+          <w:szCs w:val="21"/>
+        </w:rPr>
+        <w:t>    [Platform] [</w:t>
+      </w:r>
+      <w:proofErr w:type="spellStart"/>
+      <w:r>
+        <w:rPr>
+          <w:rFonts w:ascii="Consolas" w:eastAsia="Times New Roman" w:hAnsi="Consolas" w:cs="Times New Roman"/>
+          <w:color w:val="D4D4D4"/>
+          <w:sz w:val="21"/>
+          <w:szCs w:val="21"/>
+        </w:rPr>
+        <w:t>nvarchar</w:t>
+      </w:r>
+      <w:proofErr w:type="spellEnd"/>
+      <w:r>
+        <w:rPr>
+          <w:rFonts w:ascii="Consolas" w:eastAsia="Times New Roman" w:hAnsi="Consolas" w:cs="Times New Roman"/>
+          <w:color w:val="D4D4D4"/>
+          <w:sz w:val="21"/>
+          <w:szCs w:val="21"/>
+        </w:rPr>
+        <w:t>](</w:t>
+      </w:r>
+      <w:r>
+        <w:rPr>
+          <w:rFonts w:ascii="Consolas" w:eastAsia="Times New Roman" w:hAnsi="Consolas" w:cs="Times New Roman"/>
+          <w:color w:val="DCDCAA"/>
+          <w:sz w:val="21"/>
+          <w:szCs w:val="21"/>
+        </w:rPr>
+        <w:t>max</w:t>
+      </w:r>
+      <w:r>
+        <w:rPr>
+          <w:rFonts w:ascii="Consolas" w:eastAsia="Times New Roman" w:hAnsi="Consolas" w:cs="Times New Roman"/>
+          <w:color w:val="D4D4D4"/>
+          <w:sz w:val="21"/>
+          <w:szCs w:val="21"/>
+        </w:rPr>
+        <w:t xml:space="preserve">) </w:t>
+      </w:r>
+      <w:r>
+        <w:rPr>
+          <w:rFonts w:ascii="Consolas" w:eastAsia="Times New Roman" w:hAnsi="Consolas" w:cs="Times New Roman"/>
+          <w:color w:val="569CD6"/>
+          <w:sz w:val="21"/>
+          <w:szCs w:val="21"/>
+        </w:rPr>
+        <w:t>NULL</w:t>
+      </w:r>
+      <w:r>
+        <w:rPr>
+          <w:rFonts w:ascii="Consolas" w:eastAsia="Times New Roman" w:hAnsi="Consolas" w:cs="Times New Roman"/>
+          <w:color w:val="D4D4D4"/>
+          <w:sz w:val="21"/>
+          <w:szCs w:val="21"/>
+        </w:rPr>
+        <w:t>,</w:t>
+      </w:r>
+    </w:p>
+    <w:p>
+      <w:pPr>
+        <w:shd w:val="clear" w:color="auto" w:fill="1E1E1E"/>
+        <w:spacing w:line="285" w:lineRule="atLeast"/>
+        <w:rPr>
+          <w:rFonts w:ascii="Consolas" w:eastAsia="Times New Roman" w:hAnsi="Consolas" w:cs="Times New Roman"/>
+          <w:color w:val="D4D4D4"/>
+          <w:sz w:val="21"/>
+          <w:szCs w:val="21"/>
+        </w:rPr>
+      </w:pPr>
+      <w:r>
+        <w:rPr>
+          <w:rFonts w:ascii="Consolas" w:eastAsia="Times New Roman" w:hAnsi="Consolas" w:cs="Times New Roman"/>
+          <w:color w:val="D4D4D4"/>
+          <w:sz w:val="21"/>
+          <w:szCs w:val="21"/>
+        </w:rPr>
+        <w:t>    [Publisher] [</w:t>
+      </w:r>
+      <w:proofErr w:type="spellStart"/>
+      <w:r>
+        <w:rPr>
+          <w:rFonts w:ascii="Consolas" w:eastAsia="Times New Roman" w:hAnsi="Consolas" w:cs="Times New Roman"/>
+          <w:color w:val="D4D4D4"/>
+          <w:sz w:val="21"/>
+          <w:szCs w:val="21"/>
+        </w:rPr>
+        <w:t>nvarchar</w:t>
+      </w:r>
+      <w:proofErr w:type="spellEnd"/>
+      <w:r>
+        <w:rPr>
+          <w:rFonts w:ascii="Consolas" w:eastAsia="Times New Roman" w:hAnsi="Consolas" w:cs="Times New Roman"/>
+          <w:color w:val="D4D4D4"/>
+          <w:sz w:val="21"/>
+          <w:szCs w:val="21"/>
+        </w:rPr>
+        <w:t>](</w:t>
+      </w:r>
+      <w:r>
+        <w:rPr>
+          <w:rFonts w:ascii="Consolas" w:eastAsia="Times New Roman" w:hAnsi="Consolas" w:cs="Times New Roman"/>
+          <w:color w:val="DCDCAA"/>
+          <w:sz w:val="21"/>
+          <w:szCs w:val="21"/>
+        </w:rPr>
+        <w:t>max</w:t>
+      </w:r>
+      <w:r>
+        <w:rPr>
+          <w:rFonts w:ascii="Consolas" w:eastAsia="Times New Roman" w:hAnsi="Consolas" w:cs="Times New Roman"/>
+          <w:color w:val="D4D4D4"/>
+          <w:sz w:val="21"/>
+          <w:szCs w:val="21"/>
+        </w:rPr>
+        <w:t xml:space="preserve">) </w:t>
+      </w:r>
+      <w:r>
+        <w:rPr>
+          <w:rFonts w:ascii="Consolas" w:eastAsia="Times New Roman" w:hAnsi="Consolas" w:cs="Times New Roman"/>
+          <w:color w:val="569CD6"/>
+          <w:sz w:val="21"/>
+          <w:szCs w:val="21"/>
+        </w:rPr>
+        <w:t>NULL</w:t>
+      </w:r>
+      <w:r>
+        <w:rPr>
+          <w:rFonts w:ascii="Consolas" w:eastAsia="Times New Roman" w:hAnsi="Consolas" w:cs="Times New Roman"/>
+          <w:color w:val="D4D4D4"/>
+          <w:sz w:val="21"/>
+          <w:szCs w:val="21"/>
+        </w:rPr>
+        <w:t>,</w:t>
+      </w:r>
+    </w:p>
+    <w:p>
+      <w:pPr>
+        <w:shd w:val="clear" w:color="auto" w:fill="1E1E1E"/>
+        <w:spacing w:line="285" w:lineRule="atLeast"/>
+        <w:rPr>
+          <w:rFonts w:ascii="Consolas" w:eastAsia="Times New Roman" w:hAnsi="Consolas" w:cs="Times New Roman"/>
+          <w:color w:val="D4D4D4"/>
+          <w:sz w:val="21"/>
+          <w:szCs w:val="21"/>
+        </w:rPr>
+      </w:pPr>
+      <w:r>
+        <w:rPr>
+          <w:rFonts w:ascii="Consolas" w:eastAsia="Times New Roman" w:hAnsi="Consolas" w:cs="Times New Roman"/>
+          <w:color w:val="D4D4D4"/>
+          <w:sz w:val="21"/>
+          <w:szCs w:val="21"/>
+        </w:rPr>
+        <w:t>    [Developer] [</w:t>
+      </w:r>
+      <w:proofErr w:type="spellStart"/>
+      <w:r>
+        <w:rPr>
+          <w:rFonts w:ascii="Consolas" w:eastAsia="Times New Roman" w:hAnsi="Consolas" w:cs="Times New Roman"/>
+          <w:color w:val="D4D4D4"/>
+          <w:sz w:val="21"/>
+          <w:szCs w:val="21"/>
+        </w:rPr>
+        <w:t>nvarchar</w:t>
+      </w:r>
+      <w:proofErr w:type="spellEnd"/>
+      <w:r>
+        <w:rPr>
+          <w:rFonts w:ascii="Consolas" w:eastAsia="Times New Roman" w:hAnsi="Consolas" w:cs="Times New Roman"/>
+          <w:color w:val="D4D4D4"/>
+          <w:sz w:val="21"/>
+          <w:szCs w:val="21"/>
+        </w:rPr>
+        <w:t>](</w:t>
+      </w:r>
+      <w:r>
+        <w:rPr>
+          <w:rFonts w:ascii="Consolas" w:eastAsia="Times New Roman" w:hAnsi="Consolas" w:cs="Times New Roman"/>
+          <w:color w:val="DCDCAA"/>
+          <w:sz w:val="21"/>
+          <w:szCs w:val="21"/>
+        </w:rPr>
+        <w:t>max</w:t>
+      </w:r>
+      <w:r>
+        <w:rPr>
+          <w:rFonts w:ascii="Consolas" w:eastAsia="Times New Roman" w:hAnsi="Consolas" w:cs="Times New Roman"/>
+          <w:color w:val="D4D4D4"/>
+          <w:sz w:val="21"/>
+          <w:szCs w:val="21"/>
+        </w:rPr>
+        <w:t xml:space="preserve">) </w:t>
+      </w:r>
+      <w:r>
+        <w:rPr>
+          <w:rFonts w:ascii="Consolas" w:eastAsia="Times New Roman" w:hAnsi="Consolas" w:cs="Times New Roman"/>
+          <w:color w:val="569CD6"/>
+          <w:sz w:val="21"/>
+          <w:szCs w:val="21"/>
+        </w:rPr>
+        <w:t>NULL</w:t>
+      </w:r>
+      <w:r>
+        <w:rPr>
+          <w:rFonts w:ascii="Consolas" w:eastAsia="Times New Roman" w:hAnsi="Consolas" w:cs="Times New Roman"/>
+          <w:color w:val="D4D4D4"/>
+          <w:sz w:val="21"/>
+          <w:szCs w:val="21"/>
+        </w:rPr>
+        <w:t>,</w:t>
+      </w:r>
+    </w:p>
+    <w:p>
+      <w:pPr>
+        <w:shd w:val="clear" w:color="auto" w:fill="1E1E1E"/>
+        <w:spacing w:line="285" w:lineRule="atLeast"/>
+        <w:rPr>
+          <w:rFonts w:ascii="Consolas" w:eastAsia="Times New Roman" w:hAnsi="Consolas" w:cs="Times New Roman"/>
+          <w:color w:val="D4D4D4"/>
+          <w:sz w:val="21"/>
+          <w:szCs w:val="21"/>
+        </w:rPr>
+      </w:pPr>
+      <w:r>
+        <w:rPr>
+          <w:rFonts w:ascii="Consolas" w:eastAsia="Times New Roman" w:hAnsi="Consolas" w:cs="Times New Roman"/>
+          <w:color w:val="D4D4D4"/>
+          <w:sz w:val="21"/>
+          <w:szCs w:val="21"/>
+        </w:rPr>
+        <w:t>    [</w:t>
+      </w:r>
+      <w:proofErr w:type="spellStart"/>
+      <w:r>
+        <w:rPr>
+          <w:rFonts w:ascii="Consolas" w:eastAsia="Times New Roman" w:hAnsi="Consolas" w:cs="Times New Roman"/>
+          <w:color w:val="D4D4D4"/>
+          <w:sz w:val="21"/>
+          <w:szCs w:val="21"/>
+        </w:rPr>
+        <w:t>Critic_Score</w:t>
+      </w:r>
+      <w:proofErr w:type="spellEnd"/>
+      <w:r>
+        <w:rPr>
+          <w:rFonts w:ascii="Consolas" w:eastAsia="Times New Roman" w:hAnsi="Consolas" w:cs="Times New Roman"/>
+          <w:color w:val="D4D4D4"/>
+          <w:sz w:val="21"/>
+          <w:szCs w:val="21"/>
+        </w:rPr>
+        <w:t xml:space="preserve">] [float] </w:t>
+      </w:r>
+      <w:r>
+        <w:rPr>
+          <w:rFonts w:ascii="Consolas" w:eastAsia="Times New Roman" w:hAnsi="Consolas" w:cs="Times New Roman"/>
+          <w:color w:val="569CD6"/>
+          <w:sz w:val="21"/>
+          <w:szCs w:val="21"/>
+        </w:rPr>
+        <w:t>NULL</w:t>
+      </w:r>
+      <w:r>
+        <w:rPr>
+          <w:rFonts w:ascii="Consolas" w:eastAsia="Times New Roman" w:hAnsi="Consolas" w:cs="Times New Roman"/>
+          <w:color w:val="D4D4D4"/>
+          <w:sz w:val="21"/>
+          <w:szCs w:val="21"/>
+        </w:rPr>
+        <w:t>,</w:t>
+      </w:r>
+    </w:p>
+    <w:p>
+      <w:pPr>
+        <w:shd w:val="clear" w:color="auto" w:fill="1E1E1E"/>
+        <w:spacing w:line="285" w:lineRule="atLeast"/>
+        <w:rPr>
+          <w:rFonts w:ascii="Consolas" w:eastAsia="Times New Roman" w:hAnsi="Consolas" w:cs="Times New Roman"/>
+          <w:color w:val="D4D4D4"/>
+          <w:sz w:val="21"/>
+          <w:szCs w:val="21"/>
+        </w:rPr>
+      </w:pPr>
+      <w:r>
+        <w:rPr>
+          <w:rFonts w:ascii="Consolas" w:eastAsia="Times New Roman" w:hAnsi="Consolas" w:cs="Times New Roman"/>
+          <w:color w:val="D4D4D4"/>
+          <w:sz w:val="21"/>
+          <w:szCs w:val="21"/>
+        </w:rPr>
+        <w:t>    [</w:t>
+      </w:r>
+      <w:proofErr w:type="spellStart"/>
+      <w:r>
+        <w:rPr>
+          <w:rFonts w:ascii="Consolas" w:eastAsia="Times New Roman" w:hAnsi="Consolas" w:cs="Times New Roman"/>
+          <w:color w:val="D4D4D4"/>
+          <w:sz w:val="21"/>
+          <w:szCs w:val="21"/>
+        </w:rPr>
+        <w:t>User_Score</w:t>
+      </w:r>
+      <w:proofErr w:type="spellEnd"/>
+      <w:r>
+        <w:rPr>
+          <w:rFonts w:ascii="Consolas" w:eastAsia="Times New Roman" w:hAnsi="Consolas" w:cs="Times New Roman"/>
+          <w:color w:val="D4D4D4"/>
+          <w:sz w:val="21"/>
+          <w:szCs w:val="21"/>
+        </w:rPr>
+        <w:t xml:space="preserve">] [float] </w:t>
+      </w:r>
+      <w:r>
+        <w:rPr>
+          <w:rFonts w:ascii="Consolas" w:eastAsia="Times New Roman" w:hAnsi="Consolas" w:cs="Times New Roman"/>
+          <w:color w:val="569CD6"/>
+          <w:sz w:val="21"/>
+          <w:szCs w:val="21"/>
+        </w:rPr>
+        <w:t>NULL</w:t>
+      </w:r>
+      <w:r>
+        <w:rPr>
+          <w:rFonts w:ascii="Consolas" w:eastAsia="Times New Roman" w:hAnsi="Consolas" w:cs="Times New Roman"/>
+          <w:color w:val="D4D4D4"/>
+          <w:sz w:val="21"/>
+          <w:szCs w:val="21"/>
+        </w:rPr>
+        <w:t>,</w:t>
+      </w:r>
+    </w:p>
+    <w:p>
+      <w:pPr>
+        <w:shd w:val="clear" w:color="auto" w:fill="1E1E1E"/>
+        <w:spacing w:line="285" w:lineRule="atLeast"/>
+        <w:rPr>
+          <w:rFonts w:ascii="Consolas" w:eastAsia="Times New Roman" w:hAnsi="Consolas" w:cs="Times New Roman"/>
+          <w:color w:val="D4D4D4"/>
+          <w:sz w:val="21"/>
+          <w:szCs w:val="21"/>
+        </w:rPr>
+      </w:pPr>
+      <w:r>
+        <w:rPr>
+          <w:rFonts w:ascii="Consolas" w:eastAsia="Times New Roman" w:hAnsi="Consolas" w:cs="Times New Roman"/>
+          <w:color w:val="D4D4D4"/>
+          <w:sz w:val="21"/>
+          <w:szCs w:val="21"/>
+        </w:rPr>
+        <w:t xml:space="preserve">    [Year] [int] </w:t>
+      </w:r>
+      <w:r>
+        <w:rPr>
+          <w:rFonts w:ascii="Consolas" w:eastAsia="Times New Roman" w:hAnsi="Consolas" w:cs="Times New Roman"/>
+          <w:color w:val="569CD6"/>
+          <w:sz w:val="21"/>
+          <w:szCs w:val="21"/>
+        </w:rPr>
+        <w:t>NULL</w:t>
+      </w:r>
+    </w:p>
+    <w:p>
+      <w:pPr>
+        <w:shd w:val="clear" w:color="auto" w:fill="1E1E1E"/>
+        <w:spacing w:line="285" w:lineRule="atLeast"/>
+        <w:rPr>
+          <w:rFonts w:ascii="Consolas" w:eastAsia="Times New Roman" w:hAnsi="Consolas" w:cs="Times New Roman"/>
+          <w:color w:val="D4D4D4"/>
+          <w:sz w:val="21"/>
+          <w:szCs w:val="21"/>
+        </w:rPr>
+      </w:pPr>
+      <w:r>
+        <w:rPr>
+          <w:rFonts w:ascii="Consolas" w:eastAsia="Times New Roman" w:hAnsi="Consolas" w:cs="Times New Roman"/>
+          <w:color w:val="D4D4D4"/>
+          <w:sz w:val="21"/>
+          <w:szCs w:val="21"/>
+        </w:rPr>
+        <w:t xml:space="preserve">    </w:t>
+      </w:r>
+      <w:r>
+        <w:rPr>
+          <w:rFonts w:ascii="Consolas" w:eastAsia="Times New Roman" w:hAnsi="Consolas" w:cs="Times New Roman"/>
+          <w:color w:val="569CD6"/>
+          <w:sz w:val="21"/>
+          <w:szCs w:val="21"/>
+        </w:rPr>
+        <w:t>CONSTRAINT</w:t>
+      </w:r>
+      <w:r>
+        <w:rPr>
+          <w:rFonts w:ascii="Consolas" w:eastAsia="Times New Roman" w:hAnsi="Consolas" w:cs="Times New Roman"/>
+          <w:color w:val="D4D4D4"/>
+          <w:sz w:val="21"/>
+          <w:szCs w:val="21"/>
+        </w:rPr>
+        <w:t xml:space="preserve"> </w:t>
+      </w:r>
+      <w:proofErr w:type="spellStart"/>
+      <w:r>
+        <w:rPr>
+          <w:rFonts w:ascii="Consolas" w:eastAsia="Times New Roman" w:hAnsi="Consolas" w:cs="Times New Roman"/>
+          <w:color w:val="D4D4D4"/>
+          <w:sz w:val="21"/>
+          <w:szCs w:val="21"/>
+        </w:rPr>
+        <w:t>FK_GameInfo_Sales</w:t>
+      </w:r>
+      <w:proofErr w:type="spellEnd"/>
+    </w:p>
+    <w:p>
+      <w:pPr>
+        <w:shd w:val="clear" w:color="auto" w:fill="1E1E1E"/>
+        <w:spacing w:line="285" w:lineRule="atLeast"/>
+        <w:rPr>
+          <w:rFonts w:ascii="Consolas" w:eastAsia="Times New Roman" w:hAnsi="Consolas" w:cs="Times New Roman"/>
+          <w:color w:val="D4D4D4"/>
+          <w:sz w:val="21"/>
+          <w:szCs w:val="21"/>
+        </w:rPr>
+      </w:pPr>
+      <w:r>
+        <w:rPr>
+          <w:rFonts w:ascii="Consolas" w:eastAsia="Times New Roman" w:hAnsi="Consolas" w:cs="Times New Roman"/>
+          <w:color w:val="D4D4D4"/>
+          <w:sz w:val="21"/>
+          <w:szCs w:val="21"/>
+        </w:rPr>
+        <w:t xml:space="preserve">        </w:t>
+      </w:r>
+      <w:r>
+        <w:rPr>
+          <w:rFonts w:ascii="Consolas" w:eastAsia="Times New Roman" w:hAnsi="Consolas" w:cs="Times New Roman"/>
+          <w:color w:val="569CD6"/>
+          <w:sz w:val="21"/>
+          <w:szCs w:val="21"/>
+        </w:rPr>
+        <w:t>FOREIGN KEY</w:t>
+      </w:r>
+      <w:r>
+        <w:rPr>
+          <w:rFonts w:ascii="Consolas" w:eastAsia="Times New Roman" w:hAnsi="Consolas" w:cs="Times New Roman"/>
+          <w:color w:val="D4D4D4"/>
+          <w:sz w:val="21"/>
+          <w:szCs w:val="21"/>
+        </w:rPr>
+        <w:t xml:space="preserve"> (</w:t>
+      </w:r>
+      <w:r>
+        <w:rPr>
+          <w:rFonts w:ascii="Consolas" w:eastAsia="Times New Roman" w:hAnsi="Consolas" w:cs="Times New Roman"/>
+          <w:color w:val="DCDCAA"/>
+          <w:sz w:val="21"/>
+          <w:szCs w:val="21"/>
+        </w:rPr>
+        <w:t>Rank</w:t>
+      </w:r>
+      <w:r>
+        <w:rPr>
+          <w:rFonts w:ascii="Consolas" w:eastAsia="Times New Roman" w:hAnsi="Consolas" w:cs="Times New Roman"/>
+          <w:color w:val="D4D4D4"/>
+          <w:sz w:val="21"/>
+          <w:szCs w:val="21"/>
+        </w:rPr>
+        <w:t xml:space="preserve">) </w:t>
+      </w:r>
+      <w:r>
+        <w:rPr>
+          <w:rFonts w:ascii="Consolas" w:eastAsia="Times New Roman" w:hAnsi="Consolas" w:cs="Times New Roman"/>
+          <w:color w:val="6A9955"/>
+          <w:sz w:val="21"/>
+          <w:szCs w:val="21"/>
+        </w:rPr>
+        <w:t>-- field on this Table</w:t>
+      </w:r>
+    </w:p>
+    <w:p>
+      <w:pPr>
+        <w:shd w:val="clear" w:color="auto" w:fill="1E1E1E"/>
+        <w:spacing w:line="285" w:lineRule="atLeast"/>
+        <w:rPr>
+          <w:rFonts w:ascii="Consolas" w:eastAsia="Times New Roman" w:hAnsi="Consolas" w:cs="Times New Roman"/>
+          <w:color w:val="D4D4D4"/>
+          <w:sz w:val="21"/>
+          <w:szCs w:val="21"/>
+        </w:rPr>
+      </w:pPr>
+      <w:r>
+        <w:rPr>
+          <w:rFonts w:ascii="Consolas" w:eastAsia="Times New Roman" w:hAnsi="Consolas" w:cs="Times New Roman"/>
+          <w:color w:val="D4D4D4"/>
+          <w:sz w:val="21"/>
+          <w:szCs w:val="21"/>
+        </w:rPr>
+        <w:t xml:space="preserve">        </w:t>
+      </w:r>
+      <w:r>
+        <w:rPr>
+          <w:rFonts w:ascii="Consolas" w:eastAsia="Times New Roman" w:hAnsi="Consolas" w:cs="Times New Roman"/>
+          <w:color w:val="569CD6"/>
+          <w:sz w:val="21"/>
+          <w:szCs w:val="21"/>
+        </w:rPr>
+        <w:t>REFERENCES</w:t>
+      </w:r>
+      <w:r>
+        <w:rPr>
+          <w:rFonts w:ascii="Consolas" w:eastAsia="Times New Roman" w:hAnsi="Consolas" w:cs="Times New Roman"/>
+          <w:color w:val="D4D4D4"/>
+          <w:sz w:val="21"/>
+          <w:szCs w:val="21"/>
+        </w:rPr>
+        <w:t xml:space="preserve"> </w:t>
+      </w:r>
+      <w:proofErr w:type="gramStart"/>
+      <w:r>
+        <w:rPr>
+          <w:rFonts w:ascii="Consolas" w:eastAsia="Times New Roman" w:hAnsi="Consolas" w:cs="Times New Roman"/>
+          <w:color w:val="D4D4D4"/>
+          <w:sz w:val="21"/>
+          <w:szCs w:val="21"/>
+        </w:rPr>
+        <w:t>Sales(</w:t>
+      </w:r>
+      <w:proofErr w:type="gramEnd"/>
+      <w:r>
+        <w:rPr>
+          <w:rFonts w:ascii="Consolas" w:eastAsia="Times New Roman" w:hAnsi="Consolas" w:cs="Times New Roman"/>
+          <w:color w:val="DCDCAA"/>
+          <w:sz w:val="21"/>
+          <w:szCs w:val="21"/>
+        </w:rPr>
+        <w:t>Rank</w:t>
+      </w:r>
+      <w:r>
+        <w:rPr>
+          <w:rFonts w:ascii="Consolas" w:eastAsia="Times New Roman" w:hAnsi="Consolas" w:cs="Times New Roman"/>
+          <w:color w:val="D4D4D4"/>
+          <w:sz w:val="21"/>
+          <w:szCs w:val="21"/>
+        </w:rPr>
+        <w:t xml:space="preserve">) </w:t>
+      </w:r>
+      <w:r>
+        <w:rPr>
+          <w:rFonts w:ascii="Consolas" w:eastAsia="Times New Roman" w:hAnsi="Consolas" w:cs="Times New Roman"/>
+          <w:color w:val="6A9955"/>
+          <w:sz w:val="21"/>
+          <w:szCs w:val="21"/>
+        </w:rPr>
+        <w:t>-- what table do we refer to and what field do we refer to</w:t>
+      </w:r>
+    </w:p>
+    <w:p>
+      <w:pPr>
+        <w:shd w:val="clear" w:color="auto" w:fill="1E1E1E"/>
+        <w:spacing w:line="285" w:lineRule="atLeast"/>
+        <w:rPr>
+          <w:rFonts w:ascii="Consolas" w:eastAsia="Times New Roman" w:hAnsi="Consolas" w:cs="Times New Roman"/>
+          <w:color w:val="D4D4D4"/>
+          <w:sz w:val="21"/>
+          <w:szCs w:val="21"/>
+        </w:rPr>
+      </w:pPr>
+      <w:r>
+        <w:rPr>
+          <w:rFonts w:ascii="Consolas" w:eastAsia="Times New Roman" w:hAnsi="Consolas" w:cs="Times New Roman"/>
+          <w:color w:val="D4D4D4"/>
+          <w:sz w:val="21"/>
+          <w:szCs w:val="21"/>
+        </w:rPr>
+        <w:t>)</w:t>
+      </w:r>
+    </w:p>
+    <w:p>
+      <w:pPr>
+        <w:shd w:val="clear" w:color="auto" w:fill="1E1E1E"/>
+        <w:spacing w:line="285" w:lineRule="atLeast"/>
+        <w:rPr>
+          <w:rFonts w:ascii="Consolas" w:eastAsia="Times New Roman" w:hAnsi="Consolas" w:cs="Times New Roman"/>
+          <w:color w:val="D4D4D4"/>
+          <w:sz w:val="21"/>
+          <w:szCs w:val="21"/>
+        </w:rPr>
+      </w:pPr>
+    </w:p>
+    <w:p>
+      <w:pPr>
+        <w:rPr>
+          <w:noProof/>
+        </w:rPr>
+      </w:pPr>
+    </w:p>
+    <w:p>
+      <w:pPr>
+        <w:shd w:val="clear" w:color="auto" w:fill="1E1E1E"/>
+        <w:spacing w:line="285" w:lineRule="atLeast"/>
+        <w:rPr>
+          <w:rFonts w:ascii="Consolas" w:eastAsia="Times New Roman" w:hAnsi="Consolas" w:cs="Times New Roman"/>
+          <w:color w:val="D4D4D4"/>
+          <w:sz w:val="21"/>
+          <w:szCs w:val="21"/>
+        </w:rPr>
+      </w:pPr>
+    </w:p>
+    <w:p>
+      <w:pPr>
+        <w:shd w:val="clear" w:color="auto" w:fill="1E1E1E"/>
+        <w:spacing w:line="285" w:lineRule="atLeast"/>
+        <w:rPr>
+          <w:rFonts w:ascii="Consolas" w:eastAsia="Times New Roman" w:hAnsi="Consolas" w:cs="Times New Roman"/>
+          <w:color w:val="D4D4D4"/>
+          <w:sz w:val="21"/>
+          <w:szCs w:val="21"/>
+        </w:rPr>
+      </w:pPr>
+      <w:r>
+        <w:rPr>
+          <w:rFonts w:ascii="Consolas" w:eastAsia="Times New Roman" w:hAnsi="Consolas" w:cs="Times New Roman"/>
+          <w:color w:val="569CD6"/>
+          <w:sz w:val="21"/>
+          <w:szCs w:val="21"/>
+        </w:rPr>
+        <w:t>INSERT</w:t>
+      </w:r>
+      <w:r>
+        <w:rPr>
+          <w:rFonts w:ascii="Consolas" w:eastAsia="Times New Roman" w:hAnsi="Consolas" w:cs="Times New Roman"/>
+          <w:color w:val="D4D4D4"/>
+          <w:sz w:val="21"/>
+          <w:szCs w:val="21"/>
+        </w:rPr>
+        <w:t xml:space="preserve"> </w:t>
+      </w:r>
+      <w:r>
+        <w:rPr>
+          <w:rFonts w:ascii="Consolas" w:eastAsia="Times New Roman" w:hAnsi="Consolas" w:cs="Times New Roman"/>
+          <w:color w:val="569CD6"/>
+          <w:sz w:val="21"/>
+          <w:szCs w:val="21"/>
+        </w:rPr>
+        <w:t>into</w:t>
+      </w:r>
+      <w:r>
+        <w:rPr>
+          <w:rFonts w:ascii="Consolas" w:eastAsia="Times New Roman" w:hAnsi="Consolas" w:cs="Times New Roman"/>
+          <w:color w:val="D4D4D4"/>
+          <w:sz w:val="21"/>
+          <w:szCs w:val="21"/>
+        </w:rPr>
+        <w:t xml:space="preserve"> Sales ([Rank], [</w:t>
+      </w:r>
+      <w:proofErr w:type="spellStart"/>
+      <w:r>
+        <w:rPr>
+          <w:rFonts w:ascii="Consolas" w:eastAsia="Times New Roman" w:hAnsi="Consolas" w:cs="Times New Roman"/>
+          <w:color w:val="D4D4D4"/>
+          <w:sz w:val="21"/>
+          <w:szCs w:val="21"/>
+        </w:rPr>
+        <w:t>Total_Shipped</w:t>
+      </w:r>
+      <w:proofErr w:type="spellEnd"/>
+      <w:r>
+        <w:rPr>
+          <w:rFonts w:ascii="Consolas" w:eastAsia="Times New Roman" w:hAnsi="Consolas" w:cs="Times New Roman"/>
+          <w:color w:val="D4D4D4"/>
+          <w:sz w:val="21"/>
+          <w:szCs w:val="21"/>
+        </w:rPr>
+        <w:t>], [</w:t>
+      </w:r>
+      <w:proofErr w:type="spellStart"/>
+      <w:r>
+        <w:rPr>
+          <w:rFonts w:ascii="Consolas" w:eastAsia="Times New Roman" w:hAnsi="Consolas" w:cs="Times New Roman"/>
+          <w:color w:val="D4D4D4"/>
+          <w:sz w:val="21"/>
+          <w:szCs w:val="21"/>
+        </w:rPr>
+        <w:t>Global_Sales</w:t>
+      </w:r>
+      <w:proofErr w:type="spellEnd"/>
+      <w:r>
+        <w:rPr>
+          <w:rFonts w:ascii="Consolas" w:eastAsia="Times New Roman" w:hAnsi="Consolas" w:cs="Times New Roman"/>
+          <w:color w:val="D4D4D4"/>
+          <w:sz w:val="21"/>
+          <w:szCs w:val="21"/>
+        </w:rPr>
+        <w:t>], [</w:t>
+      </w:r>
+      <w:proofErr w:type="spellStart"/>
+      <w:r>
+        <w:rPr>
+          <w:rFonts w:ascii="Consolas" w:eastAsia="Times New Roman" w:hAnsi="Consolas" w:cs="Times New Roman"/>
+          <w:color w:val="D4D4D4"/>
+          <w:sz w:val="21"/>
+          <w:szCs w:val="21"/>
+        </w:rPr>
+        <w:t>NA_Sales</w:t>
+      </w:r>
+      <w:proofErr w:type="spellEnd"/>
+      <w:r>
+        <w:rPr>
+          <w:rFonts w:ascii="Consolas" w:eastAsia="Times New Roman" w:hAnsi="Consolas" w:cs="Times New Roman"/>
+          <w:color w:val="D4D4D4"/>
+          <w:sz w:val="21"/>
+          <w:szCs w:val="21"/>
+        </w:rPr>
+        <w:t>], [</w:t>
+      </w:r>
+      <w:proofErr w:type="spellStart"/>
+      <w:r>
+        <w:rPr>
+          <w:rFonts w:ascii="Consolas" w:eastAsia="Times New Roman" w:hAnsi="Consolas" w:cs="Times New Roman"/>
+          <w:color w:val="D4D4D4"/>
+          <w:sz w:val="21"/>
+          <w:szCs w:val="21"/>
+        </w:rPr>
+        <w:t>PAL_Sales</w:t>
+      </w:r>
+      <w:proofErr w:type="spellEnd"/>
+      <w:r>
+        <w:rPr>
+          <w:rFonts w:ascii="Consolas" w:eastAsia="Times New Roman" w:hAnsi="Consolas" w:cs="Times New Roman"/>
+          <w:color w:val="D4D4D4"/>
+          <w:sz w:val="21"/>
+          <w:szCs w:val="21"/>
+        </w:rPr>
+        <w:t>], [</w:t>
+      </w:r>
+      <w:proofErr w:type="spellStart"/>
+      <w:r>
+        <w:rPr>
+          <w:rFonts w:ascii="Consolas" w:eastAsia="Times New Roman" w:hAnsi="Consolas" w:cs="Times New Roman"/>
+          <w:color w:val="D4D4D4"/>
+          <w:sz w:val="21"/>
+          <w:szCs w:val="21"/>
+        </w:rPr>
+        <w:t>JP_Sales</w:t>
+      </w:r>
+      <w:proofErr w:type="spellEnd"/>
+      <w:r>
+        <w:rPr>
+          <w:rFonts w:ascii="Consolas" w:eastAsia="Times New Roman" w:hAnsi="Consolas" w:cs="Times New Roman"/>
+          <w:color w:val="D4D4D4"/>
+          <w:sz w:val="21"/>
+          <w:szCs w:val="21"/>
+        </w:rPr>
+        <w:t>], [</w:t>
+      </w:r>
+      <w:proofErr w:type="spellStart"/>
+      <w:r>
+        <w:rPr>
+          <w:rFonts w:ascii="Consolas" w:eastAsia="Times New Roman" w:hAnsi="Consolas" w:cs="Times New Roman"/>
+          <w:color w:val="D4D4D4"/>
+          <w:sz w:val="21"/>
+          <w:szCs w:val="21"/>
+        </w:rPr>
+        <w:t>Other_Sales</w:t>
+      </w:r>
+      <w:proofErr w:type="spellEnd"/>
+      <w:r>
+        <w:rPr>
+          <w:rFonts w:ascii="Consolas" w:eastAsia="Times New Roman" w:hAnsi="Consolas" w:cs="Times New Roman"/>
+          <w:color w:val="D4D4D4"/>
+          <w:sz w:val="21"/>
+          <w:szCs w:val="21"/>
+        </w:rPr>
+        <w:t>])</w:t>
+      </w:r>
+    </w:p>
+    <w:p>
+      <w:pPr>
+        <w:shd w:val="clear" w:color="auto" w:fill="1E1E1E"/>
+        <w:spacing w:line="285" w:lineRule="atLeast"/>
+        <w:rPr>
+          <w:rFonts w:ascii="Consolas" w:eastAsia="Times New Roman" w:hAnsi="Consolas" w:cs="Times New Roman"/>
+          <w:color w:val="D4D4D4"/>
+          <w:sz w:val="21"/>
+          <w:szCs w:val="21"/>
+        </w:rPr>
+      </w:pPr>
+      <w:r>
+        <w:rPr>
+          <w:rFonts w:ascii="Consolas" w:eastAsia="Times New Roman" w:hAnsi="Consolas" w:cs="Times New Roman"/>
+          <w:color w:val="D4D4D4"/>
+          <w:sz w:val="21"/>
+          <w:szCs w:val="21"/>
+        </w:rPr>
+        <w:t xml:space="preserve">    </w:t>
+      </w:r>
+      <w:r>
+        <w:rPr>
+          <w:rFonts w:ascii="Consolas" w:eastAsia="Times New Roman" w:hAnsi="Consolas" w:cs="Times New Roman"/>
+          <w:color w:val="569CD6"/>
+          <w:sz w:val="21"/>
+          <w:szCs w:val="21"/>
+        </w:rPr>
+        <w:t>SELECT</w:t>
+      </w:r>
+      <w:r>
+        <w:rPr>
+          <w:rFonts w:ascii="Consolas" w:eastAsia="Times New Roman" w:hAnsi="Consolas" w:cs="Times New Roman"/>
+          <w:color w:val="D4D4D4"/>
+          <w:sz w:val="21"/>
+          <w:szCs w:val="21"/>
+        </w:rPr>
+        <w:t xml:space="preserve"> [Rank], [</w:t>
+      </w:r>
+      <w:proofErr w:type="spellStart"/>
+      <w:r>
+        <w:rPr>
+          <w:rFonts w:ascii="Consolas" w:eastAsia="Times New Roman" w:hAnsi="Consolas" w:cs="Times New Roman"/>
+          <w:color w:val="D4D4D4"/>
+          <w:sz w:val="21"/>
+          <w:szCs w:val="21"/>
+        </w:rPr>
+        <w:t>Total_Shipped</w:t>
+      </w:r>
+      <w:proofErr w:type="spellEnd"/>
+      <w:r>
+        <w:rPr>
+          <w:rFonts w:ascii="Consolas" w:eastAsia="Times New Roman" w:hAnsi="Consolas" w:cs="Times New Roman"/>
+          <w:color w:val="D4D4D4"/>
+          <w:sz w:val="21"/>
+          <w:szCs w:val="21"/>
+        </w:rPr>
+        <w:t>], [</w:t>
+      </w:r>
+      <w:proofErr w:type="spellStart"/>
+      <w:r>
+        <w:rPr>
+          <w:rFonts w:ascii="Consolas" w:eastAsia="Times New Roman" w:hAnsi="Consolas" w:cs="Times New Roman"/>
+          <w:color w:val="D4D4D4"/>
+          <w:sz w:val="21"/>
+          <w:szCs w:val="21"/>
+        </w:rPr>
+        <w:t>Global_Sales</w:t>
+      </w:r>
+      <w:proofErr w:type="spellEnd"/>
+      <w:r>
+        <w:rPr>
+          <w:rFonts w:ascii="Consolas" w:eastAsia="Times New Roman" w:hAnsi="Consolas" w:cs="Times New Roman"/>
+          <w:color w:val="D4D4D4"/>
+          <w:sz w:val="21"/>
+          <w:szCs w:val="21"/>
+        </w:rPr>
+        <w:t>], [</w:t>
+      </w:r>
+      <w:proofErr w:type="spellStart"/>
+      <w:r>
+        <w:rPr>
+          <w:rFonts w:ascii="Consolas" w:eastAsia="Times New Roman" w:hAnsi="Consolas" w:cs="Times New Roman"/>
+          <w:color w:val="D4D4D4"/>
+          <w:sz w:val="21"/>
+          <w:szCs w:val="21"/>
+        </w:rPr>
+        <w:t>NA_Sales</w:t>
+      </w:r>
+      <w:proofErr w:type="spellEnd"/>
+      <w:r>
+        <w:rPr>
+          <w:rFonts w:ascii="Consolas" w:eastAsia="Times New Roman" w:hAnsi="Consolas" w:cs="Times New Roman"/>
+          <w:color w:val="D4D4D4"/>
+          <w:sz w:val="21"/>
+          <w:szCs w:val="21"/>
+        </w:rPr>
+        <w:t>], [</w:t>
+      </w:r>
+      <w:proofErr w:type="spellStart"/>
+      <w:r>
+        <w:rPr>
+          <w:rFonts w:ascii="Consolas" w:eastAsia="Times New Roman" w:hAnsi="Consolas" w:cs="Times New Roman"/>
+          <w:color w:val="D4D4D4"/>
+          <w:sz w:val="21"/>
+          <w:szCs w:val="21"/>
+        </w:rPr>
+        <w:t>PAL_Sales</w:t>
+      </w:r>
+      <w:proofErr w:type="spellEnd"/>
+      <w:r>
+        <w:rPr>
+          <w:rFonts w:ascii="Consolas" w:eastAsia="Times New Roman" w:hAnsi="Consolas" w:cs="Times New Roman"/>
+          <w:color w:val="D4D4D4"/>
+          <w:sz w:val="21"/>
+          <w:szCs w:val="21"/>
+        </w:rPr>
+        <w:t>], [</w:t>
+      </w:r>
+      <w:proofErr w:type="spellStart"/>
+      <w:r>
+        <w:rPr>
+          <w:rFonts w:ascii="Consolas" w:eastAsia="Times New Roman" w:hAnsi="Consolas" w:cs="Times New Roman"/>
+          <w:color w:val="D4D4D4"/>
+          <w:sz w:val="21"/>
+          <w:szCs w:val="21"/>
+        </w:rPr>
+        <w:t>JP_Sales</w:t>
+      </w:r>
+      <w:proofErr w:type="spellEnd"/>
+      <w:r>
+        <w:rPr>
+          <w:rFonts w:ascii="Consolas" w:eastAsia="Times New Roman" w:hAnsi="Consolas" w:cs="Times New Roman"/>
+          <w:color w:val="D4D4D4"/>
+          <w:sz w:val="21"/>
+          <w:szCs w:val="21"/>
+        </w:rPr>
+        <w:t>], [</w:t>
+      </w:r>
+      <w:proofErr w:type="spellStart"/>
+      <w:r>
+        <w:rPr>
+          <w:rFonts w:ascii="Consolas" w:eastAsia="Times New Roman" w:hAnsi="Consolas" w:cs="Times New Roman"/>
+          <w:color w:val="D4D4D4"/>
+          <w:sz w:val="21"/>
+          <w:szCs w:val="21"/>
+        </w:rPr>
+        <w:t>Other_Sales</w:t>
+      </w:r>
+      <w:proofErr w:type="spellEnd"/>
+      <w:r>
+        <w:rPr>
+          <w:rFonts w:ascii="Consolas" w:eastAsia="Times New Roman" w:hAnsi="Consolas" w:cs="Times New Roman"/>
+          <w:color w:val="D4D4D4"/>
+          <w:sz w:val="21"/>
+          <w:szCs w:val="21"/>
+        </w:rPr>
+        <w:t>]</w:t>
+      </w:r>
+    </w:p>
+    <w:p>
+      <w:pPr>
+        <w:shd w:val="clear" w:color="auto" w:fill="1E1E1E"/>
+        <w:spacing w:line="285" w:lineRule="atLeast"/>
+        <w:rPr>
+          <w:rFonts w:ascii="Consolas" w:eastAsia="Times New Roman" w:hAnsi="Consolas" w:cs="Times New Roman"/>
+          <w:color w:val="D4D4D4"/>
+          <w:sz w:val="21"/>
+          <w:szCs w:val="21"/>
+        </w:rPr>
+      </w:pPr>
+      <w:r>
+        <w:rPr>
+          <w:rFonts w:ascii="Consolas" w:eastAsia="Times New Roman" w:hAnsi="Consolas" w:cs="Times New Roman"/>
+          <w:color w:val="D4D4D4"/>
+          <w:sz w:val="21"/>
+          <w:szCs w:val="21"/>
+        </w:rPr>
+        <w:t xml:space="preserve">    </w:t>
+      </w:r>
+      <w:r>
+        <w:rPr>
+          <w:rFonts w:ascii="Consolas" w:eastAsia="Times New Roman" w:hAnsi="Consolas" w:cs="Times New Roman"/>
+          <w:color w:val="569CD6"/>
+          <w:sz w:val="21"/>
+          <w:szCs w:val="21"/>
+        </w:rPr>
+        <w:t>FROM</w:t>
+      </w:r>
+      <w:r>
+        <w:rPr>
+          <w:rFonts w:ascii="Consolas" w:eastAsia="Times New Roman" w:hAnsi="Consolas" w:cs="Times New Roman"/>
+          <w:color w:val="D4D4D4"/>
+          <w:sz w:val="21"/>
+          <w:szCs w:val="21"/>
+        </w:rPr>
+        <w:t xml:space="preserve"> </w:t>
+      </w:r>
+      <w:proofErr w:type="spellStart"/>
+      <w:r>
+        <w:rPr>
+          <w:rFonts w:ascii="Consolas" w:eastAsia="Times New Roman" w:hAnsi="Consolas" w:cs="Times New Roman"/>
+          <w:color w:val="D4D4D4"/>
+          <w:sz w:val="21"/>
+          <w:szCs w:val="21"/>
+        </w:rPr>
+        <w:t>TotalShipped_Test</w:t>
+      </w:r>
+      <w:proofErr w:type="spellEnd"/>
+    </w:p>
+    <w:p>
+      <w:pPr>
+        <w:shd w:val="clear" w:color="auto" w:fill="1E1E1E"/>
+        <w:spacing w:line="285" w:lineRule="atLeast"/>
+        <w:rPr>
+          <w:rFonts w:ascii="Consolas" w:eastAsia="Times New Roman" w:hAnsi="Consolas" w:cs="Times New Roman"/>
+          <w:color w:val="D4D4D4"/>
+          <w:sz w:val="21"/>
+          <w:szCs w:val="21"/>
+        </w:rPr>
+      </w:pPr>
+    </w:p>
+    <w:p>
+      <w:pPr>
+        <w:shd w:val="clear" w:color="auto" w:fill="1E1E1E"/>
+        <w:spacing w:line="285" w:lineRule="atLeast"/>
+        <w:rPr>
+          <w:rFonts w:ascii="Consolas" w:eastAsia="Times New Roman" w:hAnsi="Consolas" w:cs="Times New Roman"/>
+          <w:color w:val="D4D4D4"/>
+          <w:sz w:val="21"/>
+          <w:szCs w:val="21"/>
+        </w:rPr>
+      </w:pPr>
+      <w:r>
+        <w:rPr>
+          <w:rFonts w:ascii="Consolas" w:eastAsia="Times New Roman" w:hAnsi="Consolas" w:cs="Times New Roman"/>
+          <w:color w:val="569CD6"/>
+          <w:sz w:val="21"/>
+          <w:szCs w:val="21"/>
+        </w:rPr>
+        <w:t>INSERT</w:t>
+      </w:r>
+      <w:r>
+        <w:rPr>
+          <w:rFonts w:ascii="Consolas" w:eastAsia="Times New Roman" w:hAnsi="Consolas" w:cs="Times New Roman"/>
+          <w:color w:val="D4D4D4"/>
+          <w:sz w:val="21"/>
+          <w:szCs w:val="21"/>
+        </w:rPr>
+        <w:t xml:space="preserve"> </w:t>
+      </w:r>
+      <w:r>
+        <w:rPr>
+          <w:rFonts w:ascii="Consolas" w:eastAsia="Times New Roman" w:hAnsi="Consolas" w:cs="Times New Roman"/>
+          <w:color w:val="569CD6"/>
+          <w:sz w:val="21"/>
+          <w:szCs w:val="21"/>
+        </w:rPr>
+        <w:t>into</w:t>
+      </w:r>
+      <w:r>
+        <w:rPr>
+          <w:rFonts w:ascii="Consolas" w:eastAsia="Times New Roman" w:hAnsi="Consolas" w:cs="Times New Roman"/>
+          <w:color w:val="D4D4D4"/>
+          <w:sz w:val="21"/>
+          <w:szCs w:val="21"/>
+        </w:rPr>
+        <w:t xml:space="preserve"> </w:t>
+      </w:r>
+      <w:proofErr w:type="spellStart"/>
+      <w:r>
+        <w:rPr>
+          <w:rFonts w:ascii="Consolas" w:eastAsia="Times New Roman" w:hAnsi="Consolas" w:cs="Times New Roman"/>
+          <w:color w:val="D4D4D4"/>
+          <w:sz w:val="21"/>
+          <w:szCs w:val="21"/>
+        </w:rPr>
+        <w:t>GameInfo</w:t>
+      </w:r>
+      <w:proofErr w:type="spellEnd"/>
+      <w:r>
+        <w:rPr>
+          <w:rFonts w:ascii="Consolas" w:eastAsia="Times New Roman" w:hAnsi="Consolas" w:cs="Times New Roman"/>
+          <w:color w:val="D4D4D4"/>
+          <w:sz w:val="21"/>
+          <w:szCs w:val="21"/>
+        </w:rPr>
+        <w:t xml:space="preserve"> ([Rank], [Name], [Genre], [</w:t>
+      </w:r>
+      <w:proofErr w:type="spellStart"/>
+      <w:r>
+        <w:rPr>
+          <w:rFonts w:ascii="Consolas" w:eastAsia="Times New Roman" w:hAnsi="Consolas" w:cs="Times New Roman"/>
+          <w:color w:val="D4D4D4"/>
+          <w:sz w:val="21"/>
+          <w:szCs w:val="21"/>
+        </w:rPr>
+        <w:t>ESRB_Rating</w:t>
+      </w:r>
+      <w:proofErr w:type="spellEnd"/>
+      <w:r>
+        <w:rPr>
+          <w:rFonts w:ascii="Consolas" w:eastAsia="Times New Roman" w:hAnsi="Consolas" w:cs="Times New Roman"/>
+          <w:color w:val="D4D4D4"/>
+          <w:sz w:val="21"/>
+          <w:szCs w:val="21"/>
+        </w:rPr>
+        <w:t>], [Platform], [Publisher], [Developer], [</w:t>
+      </w:r>
+      <w:proofErr w:type="spellStart"/>
+      <w:r>
+        <w:rPr>
+          <w:rFonts w:ascii="Consolas" w:eastAsia="Times New Roman" w:hAnsi="Consolas" w:cs="Times New Roman"/>
+          <w:color w:val="D4D4D4"/>
+          <w:sz w:val="21"/>
+          <w:szCs w:val="21"/>
+        </w:rPr>
+        <w:t>Critic_Score</w:t>
+      </w:r>
+      <w:proofErr w:type="spellEnd"/>
+      <w:r>
+        <w:rPr>
+          <w:rFonts w:ascii="Consolas" w:eastAsia="Times New Roman" w:hAnsi="Consolas" w:cs="Times New Roman"/>
+          <w:color w:val="D4D4D4"/>
+          <w:sz w:val="21"/>
+          <w:szCs w:val="21"/>
+        </w:rPr>
+        <w:t>], [</w:t>
+      </w:r>
+      <w:proofErr w:type="spellStart"/>
+      <w:r>
+        <w:rPr>
+          <w:rFonts w:ascii="Consolas" w:eastAsia="Times New Roman" w:hAnsi="Consolas" w:cs="Times New Roman"/>
+          <w:color w:val="D4D4D4"/>
+          <w:sz w:val="21"/>
+          <w:szCs w:val="21"/>
+        </w:rPr>
+        <w:t>User_Score</w:t>
+      </w:r>
+      <w:proofErr w:type="spellEnd"/>
+      <w:r>
+        <w:rPr>
+          <w:rFonts w:ascii="Consolas" w:eastAsia="Times New Roman" w:hAnsi="Consolas" w:cs="Times New Roman"/>
+          <w:color w:val="D4D4D4"/>
+          <w:sz w:val="21"/>
+          <w:szCs w:val="21"/>
+        </w:rPr>
+        <w:t>], [Year])</w:t>
+      </w:r>
+    </w:p>
+    <w:p>
+      <w:pPr>
+        <w:shd w:val="clear" w:color="auto" w:fill="1E1E1E"/>
+        <w:spacing w:line="285" w:lineRule="atLeast"/>
+        <w:rPr>
+          <w:rFonts w:ascii="Consolas" w:eastAsia="Times New Roman" w:hAnsi="Consolas" w:cs="Times New Roman"/>
+          <w:color w:val="D4D4D4"/>
+          <w:sz w:val="21"/>
+          <w:szCs w:val="21"/>
+        </w:rPr>
+      </w:pPr>
+      <w:r>
+        <w:rPr>
+          <w:rFonts w:ascii="Consolas" w:eastAsia="Times New Roman" w:hAnsi="Consolas" w:cs="Times New Roman"/>
+          <w:color w:val="D4D4D4"/>
+          <w:sz w:val="21"/>
+          <w:szCs w:val="21"/>
+        </w:rPr>
+        <w:t xml:space="preserve">    </w:t>
+      </w:r>
+      <w:r>
+        <w:rPr>
+          <w:rFonts w:ascii="Consolas" w:eastAsia="Times New Roman" w:hAnsi="Consolas" w:cs="Times New Roman"/>
+          <w:color w:val="569CD6"/>
+          <w:sz w:val="21"/>
+          <w:szCs w:val="21"/>
+        </w:rPr>
+        <w:t>SELECT</w:t>
+      </w:r>
+      <w:r>
+        <w:rPr>
+          <w:rFonts w:ascii="Consolas" w:eastAsia="Times New Roman" w:hAnsi="Consolas" w:cs="Times New Roman"/>
+          <w:color w:val="D4D4D4"/>
+          <w:sz w:val="21"/>
+          <w:szCs w:val="21"/>
+        </w:rPr>
+        <w:t xml:space="preserve"> [Rank], [Name], [Genre], [</w:t>
+      </w:r>
+      <w:proofErr w:type="spellStart"/>
+      <w:r>
+        <w:rPr>
+          <w:rFonts w:ascii="Consolas" w:eastAsia="Times New Roman" w:hAnsi="Consolas" w:cs="Times New Roman"/>
+          <w:color w:val="D4D4D4"/>
+          <w:sz w:val="21"/>
+          <w:szCs w:val="21"/>
+        </w:rPr>
+        <w:t>ESRB_Rating</w:t>
+      </w:r>
+      <w:proofErr w:type="spellEnd"/>
+      <w:r>
+        <w:rPr>
+          <w:rFonts w:ascii="Consolas" w:eastAsia="Times New Roman" w:hAnsi="Consolas" w:cs="Times New Roman"/>
+          <w:color w:val="D4D4D4"/>
+          <w:sz w:val="21"/>
+          <w:szCs w:val="21"/>
+        </w:rPr>
+        <w:t>], [Platform], [Publisher], [Developer], [</w:t>
+      </w:r>
+      <w:proofErr w:type="spellStart"/>
+      <w:r>
+        <w:rPr>
+          <w:rFonts w:ascii="Consolas" w:eastAsia="Times New Roman" w:hAnsi="Consolas" w:cs="Times New Roman"/>
+          <w:color w:val="D4D4D4"/>
+          <w:sz w:val="21"/>
+          <w:szCs w:val="21"/>
+        </w:rPr>
+        <w:t>Critic_Score</w:t>
+      </w:r>
+      <w:proofErr w:type="spellEnd"/>
+      <w:r>
+        <w:rPr>
+          <w:rFonts w:ascii="Consolas" w:eastAsia="Times New Roman" w:hAnsi="Consolas" w:cs="Times New Roman"/>
+          <w:color w:val="D4D4D4"/>
+          <w:sz w:val="21"/>
+          <w:szCs w:val="21"/>
+        </w:rPr>
+        <w:t>], [</w:t>
+      </w:r>
+      <w:proofErr w:type="spellStart"/>
+      <w:r>
+        <w:rPr>
+          <w:rFonts w:ascii="Consolas" w:eastAsia="Times New Roman" w:hAnsi="Consolas" w:cs="Times New Roman"/>
+          <w:color w:val="D4D4D4"/>
+          <w:sz w:val="21"/>
+          <w:szCs w:val="21"/>
+        </w:rPr>
+        <w:t>User_Score</w:t>
+      </w:r>
+      <w:proofErr w:type="spellEnd"/>
+      <w:r>
+        <w:rPr>
+          <w:rFonts w:ascii="Consolas" w:eastAsia="Times New Roman" w:hAnsi="Consolas" w:cs="Times New Roman"/>
+          <w:color w:val="D4D4D4"/>
+          <w:sz w:val="21"/>
+          <w:szCs w:val="21"/>
+        </w:rPr>
+        <w:t>], [Year]</w:t>
+      </w:r>
+    </w:p>
+    <w:p>
+      <w:pPr>
+        <w:shd w:val="clear" w:color="auto" w:fill="1E1E1E"/>
+        <w:spacing w:line="285" w:lineRule="atLeast"/>
+        <w:rPr>
+          <w:rFonts w:ascii="Consolas" w:eastAsia="Times New Roman" w:hAnsi="Consolas" w:cs="Times New Roman"/>
+          <w:color w:val="D4D4D4"/>
+          <w:sz w:val="21"/>
+          <w:szCs w:val="21"/>
+        </w:rPr>
+      </w:pPr>
+      <w:r>
+        <w:rPr>
+          <w:rFonts w:ascii="Consolas" w:eastAsia="Times New Roman" w:hAnsi="Consolas" w:cs="Times New Roman"/>
+          <w:color w:val="D4D4D4"/>
+          <w:sz w:val="21"/>
+          <w:szCs w:val="21"/>
+        </w:rPr>
+        <w:t xml:space="preserve">    </w:t>
+      </w:r>
+      <w:r>
+        <w:rPr>
+          <w:rFonts w:ascii="Consolas" w:eastAsia="Times New Roman" w:hAnsi="Consolas" w:cs="Times New Roman"/>
+          <w:color w:val="569CD6"/>
+          <w:sz w:val="21"/>
+          <w:szCs w:val="21"/>
+        </w:rPr>
+        <w:t>FROM</w:t>
+      </w:r>
+      <w:r>
+        <w:rPr>
+          <w:rFonts w:ascii="Consolas" w:eastAsia="Times New Roman" w:hAnsi="Consolas" w:cs="Times New Roman"/>
+          <w:color w:val="D4D4D4"/>
+          <w:sz w:val="21"/>
+          <w:szCs w:val="21"/>
+        </w:rPr>
+        <w:t xml:space="preserve"> </w:t>
+      </w:r>
+      <w:proofErr w:type="spellStart"/>
+      <w:r>
+        <w:rPr>
+          <w:rFonts w:ascii="Consolas" w:eastAsia="Times New Roman" w:hAnsi="Consolas" w:cs="Times New Roman"/>
+          <w:color w:val="D4D4D4"/>
+          <w:sz w:val="21"/>
+          <w:szCs w:val="21"/>
+        </w:rPr>
+        <w:t>TotalShipped_Test</w:t>
+      </w:r>
+      <w:proofErr w:type="spellEnd"/>
+    </w:p>
+    <w:p>
+      <w:pPr>
+        <w:shd w:val="clear" w:color="auto" w:fill="1E1E1E"/>
+        <w:spacing w:after="240" w:line="285" w:lineRule="atLeast"/>
+        <w:rPr>
+          <w:rFonts w:ascii="Consolas" w:eastAsia="Times New Roman" w:hAnsi="Consolas" w:cs="Times New Roman"/>
+          <w:color w:val="D4D4D4"/>
+          <w:sz w:val="21"/>
+          <w:szCs w:val="21"/>
+        </w:rPr>
+      </w:pPr>
+    </w:p>
+    <w:p>
+      <w:pPr>
+        <w:rPr>
+          <w:noProof/>
+        </w:rPr>
+      </w:pPr>
+    </w:p>
+    <w:p>
+      <w:pPr>
+        <w:rPr>
+          <w:noProof/>
+        </w:rPr>
+      </w:pPr>
+    </w:p>
+    <w:p>
+      <w:pPr>
+        <w:rPr>
+          <w:noProof/>
+        </w:rPr>
+      </w:pPr>
+    </w:p>
+    <w:p>
+      <w:pPr>
+        <w:rPr>
+          <w:sz w:val="20"/>
+          <w:szCs w:val="20"/>
+        </w:rPr>
+      </w:pPr>
+    </w:p>
+    <w:p>
+      <w:pPr>
+        <w:rPr>
+          <w:b/>
+          <w:bCs/>
+          <w:sz w:val="20"/>
+          <w:szCs w:val="20"/>
+        </w:rPr>
+      </w:pPr>
+      <w:r>
+        <w:rPr>
+          <w:b/>
+          <w:bCs/>
+          <w:sz w:val="20"/>
+          <w:szCs w:val="20"/>
+        </w:rPr>
         <w:t>Regarding the Data:</w:t>
       </w:r>
     </w:p>
@@ -1123,6 +3645,7 @@
           <w:sz w:val="20"/>
           <w:szCs w:val="20"/>
         </w:rPr>
+        <w:lastRenderedPageBreak/>
         <w:t>More potential questions if we can find the relevant datasets:</w:t>
       </w:r>
     </w:p>
@@ -1333,109 +3856,6 @@
           <w:szCs w:val="20"/>
         </w:rPr>
         <w:t xml:space="preserve">Retrieved from </w:t>
-      </w:r>
-      <w:hyperlink r:id="rId6" w:history="1">
-        <w:r>
-          <w:rPr>
-            <w:rStyle w:val="Hyperlink"/>
-            <w:sz w:val="20"/>
-            <w:szCs w:val="20"/>
-          </w:rPr>
-          <w:t>Kaggle</w:t>
-        </w:r>
-      </w:hyperlink>
-    </w:p>
-    <w:p>
-      <w:pPr>
-        <w:spacing w:line="240" w:lineRule="auto"/>
-        <w:rPr>
-          <w:sz w:val="20"/>
-          <w:szCs w:val="20"/>
-        </w:rPr>
-      </w:pPr>
-    </w:p>
-    <w:p>
-      <w:pPr>
-        <w:spacing w:line="240" w:lineRule="auto"/>
-        <w:rPr>
-          <w:b/>
-          <w:bCs/>
-          <w:sz w:val="20"/>
-          <w:szCs w:val="20"/>
-        </w:rPr>
-      </w:pPr>
-      <w:r>
-        <w:rPr>
-          <w:sz w:val="20"/>
-          <w:szCs w:val="20"/>
-        </w:rPr>
-        <w:t xml:space="preserve">2.) </w:t>
-      </w:r>
-      <w:r>
-        <w:rPr>
-          <w:b/>
-          <w:bCs/>
-          <w:i/>
-          <w:iCs/>
-          <w:sz w:val="20"/>
-          <w:szCs w:val="20"/>
-        </w:rPr>
-        <w:t>Video Game Dataset</w:t>
-      </w:r>
-      <w:r>
-        <w:rPr>
-          <w:sz w:val="20"/>
-          <w:szCs w:val="20"/>
-        </w:rPr>
-        <w:t>,</w:t>
-      </w:r>
-      <w:r>
-        <w:rPr>
-          <w:sz w:val="20"/>
-          <w:szCs w:val="20"/>
-        </w:rPr>
-        <w:t xml:space="preserve"> </w:t>
-      </w:r>
-      <w:r>
-        <w:rPr>
-          <w:sz w:val="20"/>
-          <w:szCs w:val="20"/>
-        </w:rPr>
-        <w:t>“</w:t>
-      </w:r>
-      <w:r>
-        <w:rPr>
-          <w:i/>
-          <w:iCs/>
-          <w:sz w:val="20"/>
-          <w:szCs w:val="20"/>
-        </w:rPr>
-        <w:t>474417 Game with Metacritic Score, Ratings, Genres, Publishers, Platforms, ...</w:t>
-      </w:r>
-      <w:r>
-        <w:rPr>
-          <w:i/>
-          <w:iCs/>
-          <w:sz w:val="20"/>
-          <w:szCs w:val="20"/>
-        </w:rPr>
-        <w:t>”</w:t>
-      </w:r>
-    </w:p>
-    <w:p>
-      <w:pPr>
-        <w:spacing w:line="240" w:lineRule="auto"/>
-        <w:rPr>
-          <w:sz w:val="20"/>
-          <w:szCs w:val="20"/>
-        </w:rPr>
-      </w:pPr>
-      <w:r>
-        <w:rPr>
-          <w:sz w:val="20"/>
-          <w:szCs w:val="20"/>
-        </w:rPr>
-        <w:t xml:space="preserve"> Retrieved from </w:t>
       </w:r>
       <w:hyperlink r:id="rId7" w:history="1">
         <w:r>
@@ -1450,6 +3870,109 @@
     </w:p>
     <w:p>
       <w:pPr>
+        <w:spacing w:line="240" w:lineRule="auto"/>
+        <w:rPr>
+          <w:sz w:val="20"/>
+          <w:szCs w:val="20"/>
+        </w:rPr>
+      </w:pPr>
+    </w:p>
+    <w:p>
+      <w:pPr>
+        <w:spacing w:line="240" w:lineRule="auto"/>
+        <w:rPr>
+          <w:b/>
+          <w:bCs/>
+          <w:sz w:val="20"/>
+          <w:szCs w:val="20"/>
+        </w:rPr>
+      </w:pPr>
+      <w:r>
+        <w:rPr>
+          <w:sz w:val="20"/>
+          <w:szCs w:val="20"/>
+        </w:rPr>
+        <w:t xml:space="preserve">2.) </w:t>
+      </w:r>
+      <w:r>
+        <w:rPr>
+          <w:b/>
+          <w:bCs/>
+          <w:i/>
+          <w:iCs/>
+          <w:sz w:val="20"/>
+          <w:szCs w:val="20"/>
+        </w:rPr>
+        <w:t>Video Game Dataset</w:t>
+      </w:r>
+      <w:r>
+        <w:rPr>
+          <w:sz w:val="20"/>
+          <w:szCs w:val="20"/>
+        </w:rPr>
+        <w:t>,</w:t>
+      </w:r>
+      <w:r>
+        <w:rPr>
+          <w:sz w:val="20"/>
+          <w:szCs w:val="20"/>
+        </w:rPr>
+        <w:t xml:space="preserve"> </w:t>
+      </w:r>
+      <w:r>
+        <w:rPr>
+          <w:sz w:val="20"/>
+          <w:szCs w:val="20"/>
+        </w:rPr>
+        <w:t>“</w:t>
+      </w:r>
+      <w:r>
+        <w:rPr>
+          <w:i/>
+          <w:iCs/>
+          <w:sz w:val="20"/>
+          <w:szCs w:val="20"/>
+        </w:rPr>
+        <w:t>474417 Game with Metacritic Score, Ratings, Genres, Publishers, Platforms, ...</w:t>
+      </w:r>
+      <w:r>
+        <w:rPr>
+          <w:i/>
+          <w:iCs/>
+          <w:sz w:val="20"/>
+          <w:szCs w:val="20"/>
+        </w:rPr>
+        <w:t>”</w:t>
+      </w:r>
+    </w:p>
+    <w:p>
+      <w:pPr>
+        <w:spacing w:line="240" w:lineRule="auto"/>
+        <w:rPr>
+          <w:sz w:val="20"/>
+          <w:szCs w:val="20"/>
+        </w:rPr>
+      </w:pPr>
+      <w:r>
+        <w:rPr>
+          <w:sz w:val="20"/>
+          <w:szCs w:val="20"/>
+        </w:rPr>
+        <w:t xml:space="preserve"> Retrieved from </w:t>
+      </w:r>
+      <w:hyperlink r:id="rId8" w:history="1">
+        <w:r>
+          <w:rPr>
+            <w:rStyle w:val="Hyperlink"/>
+            <w:sz w:val="20"/>
+            <w:szCs w:val="20"/>
+          </w:rPr>
+          <w:t>Kaggle</w:t>
+        </w:r>
+      </w:hyperlink>
+    </w:p>
+    <w:p>
+      <w:pPr>
         <w:rPr>
           <w:sz w:val="20"/>
           <w:szCs w:val="20"/>
@@ -1470,7 +3993,7 @@
         </w:rPr>
         <w:t xml:space="preserve">3.) </w:t>
       </w:r>
-      <w:hyperlink r:id="rId8" w:history="1">
+      <w:hyperlink r:id="rId9" w:history="1">
         <w:r>
           <w:rPr>
             <w:rStyle w:val="Hyperlink"/>
@@ -1510,7 +4033,7 @@
         </w:rPr>
         <w:t xml:space="preserve">4.) </w:t>
       </w:r>
-      <w:hyperlink r:id="rId9" w:history="1">
+      <w:hyperlink r:id="rId10" w:history="1">
         <w:r>
           <w:rPr>
             <w:rStyle w:val="Hyperlink"/>
@@ -1606,12 +4129,6 @@
           <w:szCs w:val="20"/>
         </w:rPr>
         <w:instrText xml:space="preserve"> HYPERLINK "https://data.census.gov/cedsci/table?q=EC1744BASIC&amp;g=0100000US,%240400000&amp;tid=ECNBASIC2017.EC1744BASIC&amp;hidePreview=true" </w:instrText>
-      </w:r>
-      <w:r>
-        <w:rPr>
-          <w:sz w:val="20"/>
-          <w:szCs w:val="20"/>
-        </w:rPr>
       </w:r>
       <w:r>
         <w:rPr>
@@ -1663,7 +4180,7 @@
 </file>
 
 <file path=word/numbering.xml><?xml version="1.0" encoding="utf-8"?>
-<w:numbering xmlns:wpc="http://schemas.microsoft.com/office/word/2010/wordprocessingCanvas" xmlns:cx="http://schemas.microsoft.com/office/drawing/2014/chartex" xmlns:cx1="http://schemas.microsoft.com/office/drawing/2015/9/8/chartex" xmlns:cx2="http://schemas.microsoft.com/office/drawing/2015/10/21/chartex" xmlns:cx3="http://schemas.microsoft.com/office/drawing/2016/5/9/chartex" xmlns:cx4="http://schemas.microsoft.com/office/drawing/2016/5/10/chartex" xmlns:cx5="http://schemas.microsoft.com/office/drawing/2016/5/11/chartex" xmlns:cx6="http://schemas.microsoft.com/office/drawing/2016/5/12/chartex" xmlns:cx7="http://schemas.microsoft.com/office/drawing/2016/5/13/chartex" xmlns:cx8="http://schemas.microsoft.com/office/drawing/2016/5/14/chartex" xmlns:mc="http://schemas.openxmlformats.org/markup-compatibility/2006" xmlns:aink="http://schemas.microsoft.com/office/drawing/2016/ink" xmlns:am3d="http://schemas.microsoft.com/office/drawing/2017/model3d" xmlns:o="urn:schemas-microsoft-com:office:office" xmlns:r="http://schemas.openxmlformats.org/officeDocument/2006/relationships" xmlns:m="http://schemas.openxmlformats.org/officeDocument/2006/math" xmlns:v="urn:schemas-microsoft-com:vml" xmlns:wp14="http://schemas.microsoft.com/office/word/2010/wordprocessingDrawing" xmlns:wp="http://schemas.openxmlformats.org/drawingml/2006/wordprocessingDrawing" xmlns:w10="urn:schemas-microsoft-com:office:word" xmlns:w="http://schemas.openxmlformats.org/wordprocessingml/2006/main" xmlns:w14="http://schemas.microsoft.com/office/word/2010/wordml" xmlns:w15="http://schemas.microsoft.com/office/word/2012/wordml" xmlns:w16cex="http://schemas.microsoft.com/office/word/2018/wordml/cex" xmlns:w16cid="http://schemas.microsoft.com/office/word/2016/wordml/cid" xmlns:w16="http://schemas.microsoft.com/office/word/2018/wordml" xmlns:w16se="http://schemas.microsoft.com/office/word/2015/wordml/symex" xmlns:wpg="http://schemas.microsoft.com/office/word/2010/wordprocessingGroup" xmlns:wpi="http://schemas.microsoft.com/office/word/2010/wordprocessingInk" xmlns:wne="http://schemas.microsoft.com/office/word/2006/wordml" xmlns:wps="http://schemas.microsoft.com/office/word/2010/wordprocessingShape" mc:Ignorable="w14 w15 w16se w16cid w16 w16cex wp14">
+<w:numbering xmlns:wpc="http://schemas.microsoft.com/office/word/2010/wordprocessingCanvas" xmlns:cx="http://schemas.microsoft.com/office/drawing/2014/chartex" xmlns:cx1="http://schemas.microsoft.com/office/drawing/2015/9/8/chartex" xmlns:cx2="http://schemas.microsoft.com/office/drawing/2015/10/21/chartex" xmlns:cx3="http://schemas.microsoft.com/office/drawing/2016/5/9/chartex" xmlns:cx4="http://schemas.microsoft.com/office/drawing/2016/5/10/chartex" xmlns:cx5="http://schemas.microsoft.com/office/drawing/2016/5/11/chartex" xmlns:cx6="http://schemas.microsoft.com/office/drawing/2016/5/12/chartex" xmlns:cx7="http://schemas.microsoft.com/office/drawing/2016/5/13/chartex" xmlns:cx8="http://schemas.microsoft.com/office/drawing/2016/5/14/chartex" xmlns:mc="http://schemas.openxmlformats.org/markup-compatibility/2006" xmlns:aink="http://schemas.microsoft.com/office/drawing/2016/ink" xmlns:am3d="http://schemas.microsoft.com/office/drawing/2017/model3d" xmlns:o="urn:schemas-microsoft-com:office:office" xmlns:r="http://schemas.openxmlformats.org/officeDocument/2006/relationships" xmlns:m="http://schemas.openxmlformats.org/officeDocument/2006/math" xmlns:v="urn:schemas-microsoft-com:vml" xmlns:wp14="http://schemas.microsoft.com/office/word/2010/wordprocessingDrawing" xmlns:wp="http://schemas.openxmlformats.org/drawingml/2006/wordprocessingDrawing" xmlns:w10="urn:schemas-microsoft-com:office:word" xmlns:w="http://schemas.openxmlformats.org/wordprocessingml/2006/main" xmlns:w14="http://schemas.microsoft.com/office/word/2010/wordml" xmlns:w15="http://schemas.microsoft.com/office/word/2012/wordml" xmlns:w16cex="http://schemas.microsoft.com/office/word/2018/wordml/cex" xmlns:w16cid="http://schemas.microsoft.com/office/word/2016/wordml/cid" xmlns:w16="http://schemas.microsoft.com/office/word/2018/wordml" xmlns:w16sdtdh="http://schemas.microsoft.com/office/word/2020/wordml/sdtdatahash" xmlns:w16se="http://schemas.microsoft.com/office/word/2015/wordml/symex" xmlns:wpg="http://schemas.microsoft.com/office/word/2010/wordprocessingGroup" xmlns:wpi="http://schemas.microsoft.com/office/word/2010/wordprocessingInk" xmlns:wne="http://schemas.microsoft.com/office/word/2006/wordml" xmlns:wps="http://schemas.microsoft.com/office/word/2010/wordprocessingShape" mc:Ignorable="w14 w15 w16se w16cid w16 w16cex w16sdtdh wp14">
   <w:abstractNum w:abstractNumId="0" w15:restartNumberingAfterBreak="0">
     <w:nsid w:val="293B7137"/>
     <w:multiLevelType w:val="hybridMultilevel"/>
@@ -1849,7 +4366,7 @@
 </file>
 
 <file path=word/styles.xml><?xml version="1.0" encoding="utf-8"?>
-<w:styles xmlns:mc="http://schemas.openxmlformats.org/markup-compatibility/2006" xmlns:r="http://schemas.openxmlformats.org/officeDocument/2006/relationships" xmlns:w="http://schemas.openxmlformats.org/wordprocessingml/2006/main" xmlns:w14="http://schemas.microsoft.com/office/word/2010/wordml" xmlns:w15="http://schemas.microsoft.com/office/word/2012/wordml" xmlns:w16cex="http://schemas.microsoft.com/office/word/2018/wordml/cex" xmlns:w16cid="http://schemas.microsoft.com/office/word/2016/wordml/cid" xmlns:w16="http://schemas.microsoft.com/office/word/2018/wordml" xmlns:w16se="http://schemas.microsoft.com/office/word/2015/wordml/symex" mc:Ignorable="w14 w15 w16se w16cid w16 w16cex">
+<w:styles xmlns:mc="http://schemas.openxmlformats.org/markup-compatibility/2006" xmlns:r="http://schemas.openxmlformats.org/officeDocument/2006/relationships" xmlns:w="http://schemas.openxmlformats.org/wordprocessingml/2006/main" xmlns:w14="http://schemas.microsoft.com/office/word/2010/wordml" xmlns:w15="http://schemas.microsoft.com/office/word/2012/wordml" xmlns:w16cex="http://schemas.microsoft.com/office/word/2018/wordml/cex" xmlns:w16cid="http://schemas.microsoft.com/office/word/2016/wordml/cid" xmlns:w16="http://schemas.microsoft.com/office/word/2018/wordml" xmlns:w16sdtdh="http://schemas.microsoft.com/office/word/2020/wordml/sdtdatahash" xmlns:w16se="http://schemas.microsoft.com/office/word/2015/wordml/symex" mc:Ignorable="w14 w15 w16se w16cid w16 w16cex w16sdtdh">
   <w:docDefaults>
     <w:rPrDefault>
       <w:rPr>

</xml_diff>

<commit_message>
Updated ETL to include the steps that were used to transform the data in the producer object, This may need to be updated to include the transformations that were made to the datta to get the model to be as accurated as possible
</commit_message>
<xml_diff>
--- a/Documents/ETL_workingDraft.docx
+++ b/Documents/ETL_workingDraft.docx
@@ -205,27 +205,7 @@
           <w:sz w:val="32"/>
           <w:szCs w:val="32"/>
         </w:rPr>
-        <w:t xml:space="preserve">Hugh, Jason, </w:t>
-      </w:r>
-      <w:proofErr w:type="gramStart"/>
-      <w:r>
-        <w:rPr>
-          <w:i/>
-          <w:iCs/>
-          <w:sz w:val="32"/>
-          <w:szCs w:val="32"/>
-        </w:rPr>
-        <w:t>Ryan</w:t>
-      </w:r>
-      <w:proofErr w:type="gramEnd"/>
-      <w:r>
-        <w:rPr>
-          <w:i/>
-          <w:iCs/>
-          <w:sz w:val="32"/>
-          <w:szCs w:val="32"/>
-        </w:rPr>
-        <w:t xml:space="preserve"> and Todd</w:t>
+        <w:t>Hugh, Jason, Ryan and Todd</w:t>
       </w:r>
     </w:p>
     <w:p>
@@ -763,23 +743,7 @@
           <w:sz w:val="20"/>
           <w:szCs w:val="20"/>
         </w:rPr>
-        <w:t xml:space="preserve">The Kafka Consumer then pulled from the Kafka topic, the rows that were pushed from the Kafka producer, and accumulated them in a list of dictionaries. After the Consumer had retrieved </w:t>
-      </w:r>
-      <w:proofErr w:type="gramStart"/>
-      <w:r>
-        <w:rPr>
-          <w:sz w:val="20"/>
-          <w:szCs w:val="20"/>
-        </w:rPr>
-        <w:t>all of</w:t>
-      </w:r>
-      <w:proofErr w:type="gramEnd"/>
-      <w:r>
-        <w:rPr>
-          <w:sz w:val="20"/>
-          <w:szCs w:val="20"/>
-        </w:rPr>
-        <w:t xml:space="preserve"> the data from the Producer, it saved it to an SQL Database (and a blob as a backup) where it could be retrieved </w:t>
+        <w:t xml:space="preserve">The Kafka Consumer then pulled from the Kafka topic, the rows that were pushed from the Kafka producer, and accumulated them in a list of dictionaries. After the Consumer had retrieved all of the data from the Producer, it saved it to an SQL Database (and a blob as a backup) where it could be retrieved </w:t>
       </w:r>
       <w:r>
         <w:rPr>
@@ -867,6 +831,115 @@
           <w:szCs w:val="20"/>
         </w:rPr>
         <w:lastRenderedPageBreak/>
+        <w:t>Data Cleaning Performed</w:t>
+      </w:r>
+    </w:p>
+    <w:p>
+      <w:pPr>
+        <w:pStyle w:val="ListParagraph"/>
+        <w:numPr>
+          <w:ilvl w:val="0"/>
+          <w:numId w:val="3"/>
+        </w:numPr>
+        <w:rPr>
+          <w:sz w:val="20"/>
+          <w:szCs w:val="20"/>
+        </w:rPr>
+      </w:pPr>
+      <w:r>
+        <w:rPr>
+          <w:sz w:val="20"/>
+          <w:szCs w:val="20"/>
+        </w:rPr>
+        <w:t>After loading the csv into a spark dataframe we notices there were several columns that contained nearly all null values or were not relevant to the predictions that we were trying to make so we chose to drop them</w:t>
+      </w:r>
+    </w:p>
+    <w:p>
+      <w:pPr>
+        <w:pStyle w:val="ListParagraph"/>
+        <w:numPr>
+          <w:ilvl w:val="0"/>
+          <w:numId w:val="3"/>
+        </w:numPr>
+        <w:rPr>
+          <w:sz w:val="20"/>
+          <w:szCs w:val="20"/>
+        </w:rPr>
+      </w:pPr>
+      <w:r>
+        <w:rPr>
+          <w:sz w:val="20"/>
+          <w:szCs w:val="20"/>
+        </w:rPr>
+        <w:t>The columns that we chose to drop were the following: url, status, img_url, Last_Update, VGChartz_Score, VGChartzScore, User_Score, basename</w:t>
+      </w:r>
+    </w:p>
+    <w:p>
+      <w:pPr>
+        <w:pStyle w:val="ListParagraph"/>
+        <w:numPr>
+          <w:ilvl w:val="0"/>
+          <w:numId w:val="3"/>
+        </w:numPr>
+        <w:rPr>
+          <w:sz w:val="20"/>
+          <w:szCs w:val="20"/>
+        </w:rPr>
+      </w:pPr>
+      <w:r>
+        <w:rPr>
+          <w:sz w:val="20"/>
+          <w:szCs w:val="20"/>
+        </w:rPr>
+        <w:t>After dropping those columns we also chose to drop rows that contained null values in any of the following columns: Global_Sales, NA_Sales, PAL_Sales, JP_Sales, Other_Sales.</w:t>
+      </w:r>
+    </w:p>
+    <w:p>
+      <w:pPr>
+        <w:pStyle w:val="ListParagraph"/>
+        <w:numPr>
+          <w:ilvl w:val="0"/>
+          <w:numId w:val="3"/>
+        </w:numPr>
+        <w:rPr>
+          <w:sz w:val="20"/>
+          <w:szCs w:val="20"/>
+        </w:rPr>
+      </w:pPr>
+      <w:r>
+        <w:rPr>
+          <w:sz w:val="20"/>
+          <w:szCs w:val="20"/>
+        </w:rPr>
+        <w:t>After dropping these rows the data was mostly cleaned and was ready to be loaded into the SQL database.</w:t>
+      </w:r>
+    </w:p>
+    <w:p>
+      <w:pPr>
+        <w:rPr>
+          <w:b/>
+          <w:bCs/>
+          <w:sz w:val="20"/>
+          <w:szCs w:val="20"/>
+        </w:rPr>
+      </w:pPr>
+    </w:p>
+    <w:p>
+      <w:pPr>
+        <w:rPr>
+          <w:b/>
+          <w:bCs/>
+          <w:sz w:val="20"/>
+          <w:szCs w:val="20"/>
+        </w:rPr>
+      </w:pPr>
+      <w:r>
+        <w:rPr>
+          <w:b/>
+          <w:bCs/>
+          <w:sz w:val="20"/>
+          <w:szCs w:val="20"/>
+        </w:rPr>
         <w:t>SQL Database Setup</w:t>
       </w:r>
     </w:p>
@@ -891,6 +964,7 @@
       </w:r>
       <w:r>
         <w:rPr>
+          <w:noProof/>
           <w:sz w:val="20"/>
           <w:szCs w:val="20"/>
         </w:rPr>
@@ -1037,19 +1111,8 @@
           <w:sz w:val="21"/>
           <w:szCs w:val="21"/>
         </w:rPr>
-        <w:t xml:space="preserve"> </w:t>
-      </w:r>
-      <w:proofErr w:type="spellStart"/>
-      <w:r>
-        <w:rPr>
-          <w:rFonts w:ascii="Consolas" w:eastAsia="Times New Roman" w:hAnsi="Consolas" w:cs="Times New Roman"/>
-          <w:color w:val="D4D4D4"/>
-          <w:sz w:val="21"/>
-          <w:szCs w:val="21"/>
-        </w:rPr>
-        <w:t>GameInfo</w:t>
-      </w:r>
-      <w:proofErr w:type="spellEnd"/>
+        <w:t xml:space="preserve"> GameInfo</w:t>
+      </w:r>
     </w:p>
     <w:p>
       <w:pPr>
@@ -1180,19 +1243,8 @@
           <w:sz w:val="21"/>
           <w:szCs w:val="21"/>
         </w:rPr>
-        <w:t xml:space="preserve"> </w:t>
-      </w:r>
-      <w:proofErr w:type="gramStart"/>
-      <w:r>
-        <w:rPr>
-          <w:rFonts w:ascii="Consolas" w:eastAsia="Times New Roman" w:hAnsi="Consolas" w:cs="Times New Roman"/>
-          <w:color w:val="D4D4D4"/>
-          <w:sz w:val="21"/>
-          <w:szCs w:val="21"/>
-        </w:rPr>
-        <w:t>Sales(</w:t>
-      </w:r>
-      <w:proofErr w:type="gramEnd"/>
+        <w:t xml:space="preserve"> Sales(</w:t>
+      </w:r>
     </w:p>
     <w:p>
       <w:pPr>
@@ -1287,27 +1339,8 @@
           <w:sz w:val="21"/>
           <w:szCs w:val="21"/>
         </w:rPr>
-        <w:t>    [</w:t>
-      </w:r>
-      <w:proofErr w:type="spellStart"/>
-      <w:r>
-        <w:rPr>
-          <w:rFonts w:ascii="Consolas" w:eastAsia="Times New Roman" w:hAnsi="Consolas" w:cs="Times New Roman"/>
-          <w:color w:val="D4D4D4"/>
-          <w:sz w:val="21"/>
-          <w:szCs w:val="21"/>
-        </w:rPr>
-        <w:t>Total_Shipped</w:t>
-      </w:r>
-      <w:proofErr w:type="spellEnd"/>
-      <w:r>
-        <w:rPr>
-          <w:rFonts w:ascii="Consolas" w:eastAsia="Times New Roman" w:hAnsi="Consolas" w:cs="Times New Roman"/>
-          <w:color w:val="D4D4D4"/>
-          <w:sz w:val="21"/>
-          <w:szCs w:val="21"/>
-        </w:rPr>
-        <w:t xml:space="preserve">] [float] </w:t>
+        <w:lastRenderedPageBreak/>
+        <w:t xml:space="preserve">    [Total_Shipped] [float] </w:t>
       </w:r>
       <w:r>
         <w:rPr>
@@ -1346,27 +1379,7 @@
           <w:sz w:val="21"/>
           <w:szCs w:val="21"/>
         </w:rPr>
-        <w:t>    [</w:t>
-      </w:r>
-      <w:proofErr w:type="spellStart"/>
-      <w:r>
-        <w:rPr>
-          <w:rFonts w:ascii="Consolas" w:eastAsia="Times New Roman" w:hAnsi="Consolas" w:cs="Times New Roman"/>
-          <w:color w:val="D4D4D4"/>
-          <w:sz w:val="21"/>
-          <w:szCs w:val="21"/>
-        </w:rPr>
-        <w:t>Global_Sales</w:t>
-      </w:r>
-      <w:proofErr w:type="spellEnd"/>
-      <w:r>
-        <w:rPr>
-          <w:rFonts w:ascii="Consolas" w:eastAsia="Times New Roman" w:hAnsi="Consolas" w:cs="Times New Roman"/>
-          <w:color w:val="D4D4D4"/>
-          <w:sz w:val="21"/>
-          <w:szCs w:val="21"/>
-        </w:rPr>
-        <w:t xml:space="preserve">] [float] </w:t>
+        <w:t xml:space="preserve">    [Global_Sales] [float] </w:t>
       </w:r>
       <w:r>
         <w:rPr>
@@ -1405,27 +1418,7 @@
           <w:sz w:val="21"/>
           <w:szCs w:val="21"/>
         </w:rPr>
-        <w:t>    [</w:t>
-      </w:r>
-      <w:proofErr w:type="spellStart"/>
-      <w:r>
-        <w:rPr>
-          <w:rFonts w:ascii="Consolas" w:eastAsia="Times New Roman" w:hAnsi="Consolas" w:cs="Times New Roman"/>
-          <w:color w:val="D4D4D4"/>
-          <w:sz w:val="21"/>
-          <w:szCs w:val="21"/>
-        </w:rPr>
-        <w:t>NA_Sales</w:t>
-      </w:r>
-      <w:proofErr w:type="spellEnd"/>
-      <w:r>
-        <w:rPr>
-          <w:rFonts w:ascii="Consolas" w:eastAsia="Times New Roman" w:hAnsi="Consolas" w:cs="Times New Roman"/>
-          <w:color w:val="D4D4D4"/>
-          <w:sz w:val="21"/>
-          <w:szCs w:val="21"/>
-        </w:rPr>
-        <w:t xml:space="preserve">] [float] </w:t>
+        <w:t xml:space="preserve">    [NA_Sales] [float] </w:t>
       </w:r>
       <w:r>
         <w:rPr>
@@ -1464,27 +1457,7 @@
           <w:sz w:val="21"/>
           <w:szCs w:val="21"/>
         </w:rPr>
-        <w:t>    [</w:t>
-      </w:r>
-      <w:proofErr w:type="spellStart"/>
-      <w:r>
-        <w:rPr>
-          <w:rFonts w:ascii="Consolas" w:eastAsia="Times New Roman" w:hAnsi="Consolas" w:cs="Times New Roman"/>
-          <w:color w:val="D4D4D4"/>
-          <w:sz w:val="21"/>
-          <w:szCs w:val="21"/>
-        </w:rPr>
-        <w:t>PAL_Sales</w:t>
-      </w:r>
-      <w:proofErr w:type="spellEnd"/>
-      <w:r>
-        <w:rPr>
-          <w:rFonts w:ascii="Consolas" w:eastAsia="Times New Roman" w:hAnsi="Consolas" w:cs="Times New Roman"/>
-          <w:color w:val="D4D4D4"/>
-          <w:sz w:val="21"/>
-          <w:szCs w:val="21"/>
-        </w:rPr>
-        <w:t xml:space="preserve">] [float] </w:t>
+        <w:t xml:space="preserve">    [PAL_Sales] [float] </w:t>
       </w:r>
       <w:r>
         <w:rPr>
@@ -1523,27 +1496,7 @@
           <w:sz w:val="21"/>
           <w:szCs w:val="21"/>
         </w:rPr>
-        <w:t>    [</w:t>
-      </w:r>
-      <w:proofErr w:type="spellStart"/>
-      <w:r>
-        <w:rPr>
-          <w:rFonts w:ascii="Consolas" w:eastAsia="Times New Roman" w:hAnsi="Consolas" w:cs="Times New Roman"/>
-          <w:color w:val="D4D4D4"/>
-          <w:sz w:val="21"/>
-          <w:szCs w:val="21"/>
-        </w:rPr>
-        <w:t>JP_Sales</w:t>
-      </w:r>
-      <w:proofErr w:type="spellEnd"/>
-      <w:r>
-        <w:rPr>
-          <w:rFonts w:ascii="Consolas" w:eastAsia="Times New Roman" w:hAnsi="Consolas" w:cs="Times New Roman"/>
-          <w:color w:val="D4D4D4"/>
-          <w:sz w:val="21"/>
-          <w:szCs w:val="21"/>
-        </w:rPr>
-        <w:t xml:space="preserve">] [float] </w:t>
+        <w:t xml:space="preserve">    [JP_Sales] [float] </w:t>
       </w:r>
       <w:r>
         <w:rPr>
@@ -1582,27 +1535,7 @@
           <w:sz w:val="21"/>
           <w:szCs w:val="21"/>
         </w:rPr>
-        <w:t>    [</w:t>
-      </w:r>
-      <w:proofErr w:type="spellStart"/>
-      <w:r>
-        <w:rPr>
-          <w:rFonts w:ascii="Consolas" w:eastAsia="Times New Roman" w:hAnsi="Consolas" w:cs="Times New Roman"/>
-          <w:color w:val="D4D4D4"/>
-          <w:sz w:val="21"/>
-          <w:szCs w:val="21"/>
-        </w:rPr>
-        <w:t>Other_Sales</w:t>
-      </w:r>
-      <w:proofErr w:type="spellEnd"/>
-      <w:r>
-        <w:rPr>
-          <w:rFonts w:ascii="Consolas" w:eastAsia="Times New Roman" w:hAnsi="Consolas" w:cs="Times New Roman"/>
-          <w:color w:val="D4D4D4"/>
-          <w:sz w:val="21"/>
-          <w:szCs w:val="21"/>
-        </w:rPr>
-        <w:t xml:space="preserve">] [float] </w:t>
+        <w:t xml:space="preserve">    [Other_Sales] [float] </w:t>
       </w:r>
       <w:r>
         <w:rPr>
@@ -1692,27 +1625,7 @@
           <w:sz w:val="21"/>
           <w:szCs w:val="21"/>
         </w:rPr>
-        <w:t xml:space="preserve"> </w:t>
-      </w:r>
-      <w:proofErr w:type="spellStart"/>
-      <w:r>
-        <w:rPr>
-          <w:rFonts w:ascii="Consolas" w:eastAsia="Times New Roman" w:hAnsi="Consolas" w:cs="Times New Roman"/>
-          <w:color w:val="D4D4D4"/>
-          <w:sz w:val="21"/>
-          <w:szCs w:val="21"/>
-        </w:rPr>
-        <w:t>GameInfo</w:t>
-      </w:r>
-      <w:proofErr w:type="spellEnd"/>
-      <w:r>
-        <w:rPr>
-          <w:rFonts w:ascii="Consolas" w:eastAsia="Times New Roman" w:hAnsi="Consolas" w:cs="Times New Roman"/>
-          <w:color w:val="D4D4D4"/>
-          <w:sz w:val="21"/>
-          <w:szCs w:val="21"/>
-        </w:rPr>
-        <w:t xml:space="preserve"> (</w:t>
+        <w:t xml:space="preserve"> GameInfo (</w:t>
       </w:r>
     </w:p>
     <w:p>
@@ -1808,28 +1721,7 @@
           <w:sz w:val="21"/>
           <w:szCs w:val="21"/>
         </w:rPr>
-        <w:lastRenderedPageBreak/>
-        <w:t>    [Name] [</w:t>
-      </w:r>
-      <w:proofErr w:type="spellStart"/>
-      <w:r>
-        <w:rPr>
-          <w:rFonts w:ascii="Consolas" w:eastAsia="Times New Roman" w:hAnsi="Consolas" w:cs="Times New Roman"/>
-          <w:color w:val="D4D4D4"/>
-          <w:sz w:val="21"/>
-          <w:szCs w:val="21"/>
-        </w:rPr>
-        <w:t>nvarchar</w:t>
-      </w:r>
-      <w:proofErr w:type="spellEnd"/>
-      <w:r>
-        <w:rPr>
-          <w:rFonts w:ascii="Consolas" w:eastAsia="Times New Roman" w:hAnsi="Consolas" w:cs="Times New Roman"/>
-          <w:color w:val="D4D4D4"/>
-          <w:sz w:val="21"/>
-          <w:szCs w:val="21"/>
-        </w:rPr>
-        <w:t>](</w:t>
+        <w:t>    [Name] [nvarchar](</w:t>
       </w:r>
       <w:r>
         <w:rPr>
@@ -1886,27 +1778,7 @@
           <w:sz w:val="21"/>
           <w:szCs w:val="21"/>
         </w:rPr>
-        <w:t>    [Genre] [</w:t>
-      </w:r>
-      <w:proofErr w:type="spellStart"/>
-      <w:r>
-        <w:rPr>
-          <w:rFonts w:ascii="Consolas" w:eastAsia="Times New Roman" w:hAnsi="Consolas" w:cs="Times New Roman"/>
-          <w:color w:val="D4D4D4"/>
-          <w:sz w:val="21"/>
-          <w:szCs w:val="21"/>
-        </w:rPr>
-        <w:t>nvarchar</w:t>
-      </w:r>
-      <w:proofErr w:type="spellEnd"/>
-      <w:r>
-        <w:rPr>
-          <w:rFonts w:ascii="Consolas" w:eastAsia="Times New Roman" w:hAnsi="Consolas" w:cs="Times New Roman"/>
-          <w:color w:val="D4D4D4"/>
-          <w:sz w:val="21"/>
-          <w:szCs w:val="21"/>
-        </w:rPr>
-        <w:t>](</w:t>
+        <w:t>    [Genre] [nvarchar](</w:t>
       </w:r>
       <w:r>
         <w:rPr>
@@ -1963,47 +1835,7 @@
           <w:sz w:val="21"/>
           <w:szCs w:val="21"/>
         </w:rPr>
-        <w:t>    [</w:t>
-      </w:r>
-      <w:proofErr w:type="spellStart"/>
-      <w:r>
-        <w:rPr>
-          <w:rFonts w:ascii="Consolas" w:eastAsia="Times New Roman" w:hAnsi="Consolas" w:cs="Times New Roman"/>
-          <w:color w:val="D4D4D4"/>
-          <w:sz w:val="21"/>
-          <w:szCs w:val="21"/>
-        </w:rPr>
-        <w:t>ESRB_Rating</w:t>
-      </w:r>
-      <w:proofErr w:type="spellEnd"/>
-      <w:r>
-        <w:rPr>
-          <w:rFonts w:ascii="Consolas" w:eastAsia="Times New Roman" w:hAnsi="Consolas" w:cs="Times New Roman"/>
-          <w:color w:val="D4D4D4"/>
-          <w:sz w:val="21"/>
-          <w:szCs w:val="21"/>
-        </w:rPr>
-        <w:t>] [</w:t>
-      </w:r>
-      <w:proofErr w:type="spellStart"/>
-      <w:r>
-        <w:rPr>
-          <w:rFonts w:ascii="Consolas" w:eastAsia="Times New Roman" w:hAnsi="Consolas" w:cs="Times New Roman"/>
-          <w:color w:val="D4D4D4"/>
-          <w:sz w:val="21"/>
-          <w:szCs w:val="21"/>
-        </w:rPr>
-        <w:t>nvarchar</w:t>
-      </w:r>
-      <w:proofErr w:type="spellEnd"/>
-      <w:r>
-        <w:rPr>
-          <w:rFonts w:ascii="Consolas" w:eastAsia="Times New Roman" w:hAnsi="Consolas" w:cs="Times New Roman"/>
-          <w:color w:val="D4D4D4"/>
-          <w:sz w:val="21"/>
-          <w:szCs w:val="21"/>
-        </w:rPr>
-        <w:t>](</w:t>
+        <w:t>    [ESRB_Rating] [nvarchar](</w:t>
       </w:r>
       <w:r>
         <w:rPr>
@@ -2060,27 +1892,7 @@
           <w:sz w:val="21"/>
           <w:szCs w:val="21"/>
         </w:rPr>
-        <w:t>    [Platform] [</w:t>
-      </w:r>
-      <w:proofErr w:type="spellStart"/>
-      <w:r>
-        <w:rPr>
-          <w:rFonts w:ascii="Consolas" w:eastAsia="Times New Roman" w:hAnsi="Consolas" w:cs="Times New Roman"/>
-          <w:color w:val="D4D4D4"/>
-          <w:sz w:val="21"/>
-          <w:szCs w:val="21"/>
-        </w:rPr>
-        <w:t>nvarchar</w:t>
-      </w:r>
-      <w:proofErr w:type="spellEnd"/>
-      <w:r>
-        <w:rPr>
-          <w:rFonts w:ascii="Consolas" w:eastAsia="Times New Roman" w:hAnsi="Consolas" w:cs="Times New Roman"/>
-          <w:color w:val="D4D4D4"/>
-          <w:sz w:val="21"/>
-          <w:szCs w:val="21"/>
-        </w:rPr>
-        <w:t>](</w:t>
+        <w:t>    [Platform] [nvarchar](</w:t>
       </w:r>
       <w:r>
         <w:rPr>
@@ -2137,27 +1949,7 @@
           <w:sz w:val="21"/>
           <w:szCs w:val="21"/>
         </w:rPr>
-        <w:t>    [Publisher] [</w:t>
-      </w:r>
-      <w:proofErr w:type="spellStart"/>
-      <w:r>
-        <w:rPr>
-          <w:rFonts w:ascii="Consolas" w:eastAsia="Times New Roman" w:hAnsi="Consolas" w:cs="Times New Roman"/>
-          <w:color w:val="D4D4D4"/>
-          <w:sz w:val="21"/>
-          <w:szCs w:val="21"/>
-        </w:rPr>
-        <w:t>nvarchar</w:t>
-      </w:r>
-      <w:proofErr w:type="spellEnd"/>
-      <w:r>
-        <w:rPr>
-          <w:rFonts w:ascii="Consolas" w:eastAsia="Times New Roman" w:hAnsi="Consolas" w:cs="Times New Roman"/>
-          <w:color w:val="D4D4D4"/>
-          <w:sz w:val="21"/>
-          <w:szCs w:val="21"/>
-        </w:rPr>
-        <w:t>](</w:t>
+        <w:t>    [Publisher] [nvarchar](</w:t>
       </w:r>
       <w:r>
         <w:rPr>
@@ -2214,27 +2006,7 @@
           <w:sz w:val="21"/>
           <w:szCs w:val="21"/>
         </w:rPr>
-        <w:t>    [Developer] [</w:t>
-      </w:r>
-      <w:proofErr w:type="spellStart"/>
-      <w:r>
-        <w:rPr>
-          <w:rFonts w:ascii="Consolas" w:eastAsia="Times New Roman" w:hAnsi="Consolas" w:cs="Times New Roman"/>
-          <w:color w:val="D4D4D4"/>
-          <w:sz w:val="21"/>
-          <w:szCs w:val="21"/>
-        </w:rPr>
-        <w:t>nvarchar</w:t>
-      </w:r>
-      <w:proofErr w:type="spellEnd"/>
-      <w:r>
-        <w:rPr>
-          <w:rFonts w:ascii="Consolas" w:eastAsia="Times New Roman" w:hAnsi="Consolas" w:cs="Times New Roman"/>
-          <w:color w:val="D4D4D4"/>
-          <w:sz w:val="21"/>
-          <w:szCs w:val="21"/>
-        </w:rPr>
-        <w:t>](</w:t>
+        <w:t>    [Developer] [nvarchar](</w:t>
       </w:r>
       <w:r>
         <w:rPr>
@@ -2291,27 +2063,7 @@
           <w:sz w:val="21"/>
           <w:szCs w:val="21"/>
         </w:rPr>
-        <w:t>    [</w:t>
-      </w:r>
-      <w:proofErr w:type="spellStart"/>
-      <w:r>
-        <w:rPr>
-          <w:rFonts w:ascii="Consolas" w:eastAsia="Times New Roman" w:hAnsi="Consolas" w:cs="Times New Roman"/>
-          <w:color w:val="D4D4D4"/>
-          <w:sz w:val="21"/>
-          <w:szCs w:val="21"/>
-        </w:rPr>
-        <w:t>Critic_Score</w:t>
-      </w:r>
-      <w:proofErr w:type="spellEnd"/>
-      <w:r>
-        <w:rPr>
-          <w:rFonts w:ascii="Consolas" w:eastAsia="Times New Roman" w:hAnsi="Consolas" w:cs="Times New Roman"/>
-          <w:color w:val="D4D4D4"/>
-          <w:sz w:val="21"/>
-          <w:szCs w:val="21"/>
-        </w:rPr>
-        <w:t xml:space="preserve">] [float] </w:t>
+        <w:t xml:space="preserve">    [Critic_Score] [float] </w:t>
       </w:r>
       <w:r>
         <w:rPr>
@@ -2350,27 +2102,7 @@
           <w:sz w:val="21"/>
           <w:szCs w:val="21"/>
         </w:rPr>
-        <w:t>    [</w:t>
-      </w:r>
-      <w:proofErr w:type="spellStart"/>
-      <w:r>
-        <w:rPr>
-          <w:rFonts w:ascii="Consolas" w:eastAsia="Times New Roman" w:hAnsi="Consolas" w:cs="Times New Roman"/>
-          <w:color w:val="D4D4D4"/>
-          <w:sz w:val="21"/>
-          <w:szCs w:val="21"/>
-        </w:rPr>
-        <w:t>User_Score</w:t>
-      </w:r>
-      <w:proofErr w:type="spellEnd"/>
-      <w:r>
-        <w:rPr>
-          <w:rFonts w:ascii="Consolas" w:eastAsia="Times New Roman" w:hAnsi="Consolas" w:cs="Times New Roman"/>
-          <w:color w:val="D4D4D4"/>
-          <w:sz w:val="21"/>
-          <w:szCs w:val="21"/>
-        </w:rPr>
-        <w:t xml:space="preserve">] [float] </w:t>
+        <w:t xml:space="preserve">    [User_Score] [float] </w:t>
       </w:r>
       <w:r>
         <w:rPr>
@@ -2457,19 +2189,8 @@
           <w:sz w:val="21"/>
           <w:szCs w:val="21"/>
         </w:rPr>
-        <w:t xml:space="preserve"> </w:t>
-      </w:r>
-      <w:proofErr w:type="spellStart"/>
-      <w:r>
-        <w:rPr>
-          <w:rFonts w:ascii="Consolas" w:eastAsia="Times New Roman" w:hAnsi="Consolas" w:cs="Times New Roman"/>
-          <w:color w:val="D4D4D4"/>
-          <w:sz w:val="21"/>
-          <w:szCs w:val="21"/>
-        </w:rPr>
-        <w:t>FK_GameInfo_Sales</w:t>
-      </w:r>
-      <w:proofErr w:type="spellEnd"/>
+        <w:t xml:space="preserve"> FK_GameInfo_Sales</w:t>
+      </w:r>
     </w:p>
     <w:p>
       <w:pPr>
@@ -2573,19 +2294,8 @@
           <w:sz w:val="21"/>
           <w:szCs w:val="21"/>
         </w:rPr>
-        <w:t xml:space="preserve"> </w:t>
-      </w:r>
-      <w:proofErr w:type="gramStart"/>
-      <w:r>
-        <w:rPr>
-          <w:rFonts w:ascii="Consolas" w:eastAsia="Times New Roman" w:hAnsi="Consolas" w:cs="Times New Roman"/>
-          <w:color w:val="D4D4D4"/>
-          <w:sz w:val="21"/>
-          <w:szCs w:val="21"/>
-        </w:rPr>
-        <w:t>Sales(</w:t>
-      </w:r>
-      <w:proofErr w:type="gramEnd"/>
+        <w:t xml:space="preserve"> Sales(</w:t>
+      </w:r>
       <w:r>
         <w:rPr>
           <w:rFonts w:ascii="Consolas" w:eastAsia="Times New Roman" w:hAnsi="Consolas" w:cs="Times New Roman"/>
@@ -2711,127 +2421,7 @@
           <w:sz w:val="21"/>
           <w:szCs w:val="21"/>
         </w:rPr>
-        <w:t xml:space="preserve"> Sales ([Rank], [</w:t>
-      </w:r>
-      <w:proofErr w:type="spellStart"/>
-      <w:r>
-        <w:rPr>
-          <w:rFonts w:ascii="Consolas" w:eastAsia="Times New Roman" w:hAnsi="Consolas" w:cs="Times New Roman"/>
-          <w:color w:val="D4D4D4"/>
-          <w:sz w:val="21"/>
-          <w:szCs w:val="21"/>
-        </w:rPr>
-        <w:t>Total_Shipped</w:t>
-      </w:r>
-      <w:proofErr w:type="spellEnd"/>
-      <w:r>
-        <w:rPr>
-          <w:rFonts w:ascii="Consolas" w:eastAsia="Times New Roman" w:hAnsi="Consolas" w:cs="Times New Roman"/>
-          <w:color w:val="D4D4D4"/>
-          <w:sz w:val="21"/>
-          <w:szCs w:val="21"/>
-        </w:rPr>
-        <w:t>], [</w:t>
-      </w:r>
-      <w:proofErr w:type="spellStart"/>
-      <w:r>
-        <w:rPr>
-          <w:rFonts w:ascii="Consolas" w:eastAsia="Times New Roman" w:hAnsi="Consolas" w:cs="Times New Roman"/>
-          <w:color w:val="D4D4D4"/>
-          <w:sz w:val="21"/>
-          <w:szCs w:val="21"/>
-        </w:rPr>
-        <w:t>Global_Sales</w:t>
-      </w:r>
-      <w:proofErr w:type="spellEnd"/>
-      <w:r>
-        <w:rPr>
-          <w:rFonts w:ascii="Consolas" w:eastAsia="Times New Roman" w:hAnsi="Consolas" w:cs="Times New Roman"/>
-          <w:color w:val="D4D4D4"/>
-          <w:sz w:val="21"/>
-          <w:szCs w:val="21"/>
-        </w:rPr>
-        <w:t>], [</w:t>
-      </w:r>
-      <w:proofErr w:type="spellStart"/>
-      <w:r>
-        <w:rPr>
-          <w:rFonts w:ascii="Consolas" w:eastAsia="Times New Roman" w:hAnsi="Consolas" w:cs="Times New Roman"/>
-          <w:color w:val="D4D4D4"/>
-          <w:sz w:val="21"/>
-          <w:szCs w:val="21"/>
-        </w:rPr>
-        <w:t>NA_Sales</w:t>
-      </w:r>
-      <w:proofErr w:type="spellEnd"/>
-      <w:r>
-        <w:rPr>
-          <w:rFonts w:ascii="Consolas" w:eastAsia="Times New Roman" w:hAnsi="Consolas" w:cs="Times New Roman"/>
-          <w:color w:val="D4D4D4"/>
-          <w:sz w:val="21"/>
-          <w:szCs w:val="21"/>
-        </w:rPr>
-        <w:t>], [</w:t>
-      </w:r>
-      <w:proofErr w:type="spellStart"/>
-      <w:r>
-        <w:rPr>
-          <w:rFonts w:ascii="Consolas" w:eastAsia="Times New Roman" w:hAnsi="Consolas" w:cs="Times New Roman"/>
-          <w:color w:val="D4D4D4"/>
-          <w:sz w:val="21"/>
-          <w:szCs w:val="21"/>
-        </w:rPr>
-        <w:t>PAL_Sales</w:t>
-      </w:r>
-      <w:proofErr w:type="spellEnd"/>
-      <w:r>
-        <w:rPr>
-          <w:rFonts w:ascii="Consolas" w:eastAsia="Times New Roman" w:hAnsi="Consolas" w:cs="Times New Roman"/>
-          <w:color w:val="D4D4D4"/>
-          <w:sz w:val="21"/>
-          <w:szCs w:val="21"/>
-        </w:rPr>
-        <w:t>], [</w:t>
-      </w:r>
-      <w:proofErr w:type="spellStart"/>
-      <w:r>
-        <w:rPr>
-          <w:rFonts w:ascii="Consolas" w:eastAsia="Times New Roman" w:hAnsi="Consolas" w:cs="Times New Roman"/>
-          <w:color w:val="D4D4D4"/>
-          <w:sz w:val="21"/>
-          <w:szCs w:val="21"/>
-        </w:rPr>
-        <w:t>JP_Sales</w:t>
-      </w:r>
-      <w:proofErr w:type="spellEnd"/>
-      <w:r>
-        <w:rPr>
-          <w:rFonts w:ascii="Consolas" w:eastAsia="Times New Roman" w:hAnsi="Consolas" w:cs="Times New Roman"/>
-          <w:color w:val="D4D4D4"/>
-          <w:sz w:val="21"/>
-          <w:szCs w:val="21"/>
-        </w:rPr>
-        <w:t>], [</w:t>
-      </w:r>
-      <w:proofErr w:type="spellStart"/>
-      <w:r>
-        <w:rPr>
-          <w:rFonts w:ascii="Consolas" w:eastAsia="Times New Roman" w:hAnsi="Consolas" w:cs="Times New Roman"/>
-          <w:color w:val="D4D4D4"/>
-          <w:sz w:val="21"/>
-          <w:szCs w:val="21"/>
-        </w:rPr>
-        <w:t>Other_Sales</w:t>
-      </w:r>
-      <w:proofErr w:type="spellEnd"/>
-      <w:r>
-        <w:rPr>
-          <w:rFonts w:ascii="Consolas" w:eastAsia="Times New Roman" w:hAnsi="Consolas" w:cs="Times New Roman"/>
-          <w:color w:val="D4D4D4"/>
-          <w:sz w:val="21"/>
-          <w:szCs w:val="21"/>
-        </w:rPr>
-        <w:t>])</w:t>
+        <w:t xml:space="preserve"> Sales ([Rank], [Total_Shipped], [Global_Sales], [NA_Sales], [PAL_Sales], [JP_Sales], [Other_Sales])</w:t>
       </w:r>
     </w:p>
     <w:p>
@@ -2870,127 +2460,7 @@
           <w:sz w:val="21"/>
           <w:szCs w:val="21"/>
         </w:rPr>
-        <w:t xml:space="preserve"> [Rank], [</w:t>
-      </w:r>
-      <w:proofErr w:type="spellStart"/>
-      <w:r>
-        <w:rPr>
-          <w:rFonts w:ascii="Consolas" w:eastAsia="Times New Roman" w:hAnsi="Consolas" w:cs="Times New Roman"/>
-          <w:color w:val="D4D4D4"/>
-          <w:sz w:val="21"/>
-          <w:szCs w:val="21"/>
-        </w:rPr>
-        <w:t>Total_Shipped</w:t>
-      </w:r>
-      <w:proofErr w:type="spellEnd"/>
-      <w:r>
-        <w:rPr>
-          <w:rFonts w:ascii="Consolas" w:eastAsia="Times New Roman" w:hAnsi="Consolas" w:cs="Times New Roman"/>
-          <w:color w:val="D4D4D4"/>
-          <w:sz w:val="21"/>
-          <w:szCs w:val="21"/>
-        </w:rPr>
-        <w:t>], [</w:t>
-      </w:r>
-      <w:proofErr w:type="spellStart"/>
-      <w:r>
-        <w:rPr>
-          <w:rFonts w:ascii="Consolas" w:eastAsia="Times New Roman" w:hAnsi="Consolas" w:cs="Times New Roman"/>
-          <w:color w:val="D4D4D4"/>
-          <w:sz w:val="21"/>
-          <w:szCs w:val="21"/>
-        </w:rPr>
-        <w:t>Global_Sales</w:t>
-      </w:r>
-      <w:proofErr w:type="spellEnd"/>
-      <w:r>
-        <w:rPr>
-          <w:rFonts w:ascii="Consolas" w:eastAsia="Times New Roman" w:hAnsi="Consolas" w:cs="Times New Roman"/>
-          <w:color w:val="D4D4D4"/>
-          <w:sz w:val="21"/>
-          <w:szCs w:val="21"/>
-        </w:rPr>
-        <w:t>], [</w:t>
-      </w:r>
-      <w:proofErr w:type="spellStart"/>
-      <w:r>
-        <w:rPr>
-          <w:rFonts w:ascii="Consolas" w:eastAsia="Times New Roman" w:hAnsi="Consolas" w:cs="Times New Roman"/>
-          <w:color w:val="D4D4D4"/>
-          <w:sz w:val="21"/>
-          <w:szCs w:val="21"/>
-        </w:rPr>
-        <w:t>NA_Sales</w:t>
-      </w:r>
-      <w:proofErr w:type="spellEnd"/>
-      <w:r>
-        <w:rPr>
-          <w:rFonts w:ascii="Consolas" w:eastAsia="Times New Roman" w:hAnsi="Consolas" w:cs="Times New Roman"/>
-          <w:color w:val="D4D4D4"/>
-          <w:sz w:val="21"/>
-          <w:szCs w:val="21"/>
-        </w:rPr>
-        <w:t>], [</w:t>
-      </w:r>
-      <w:proofErr w:type="spellStart"/>
-      <w:r>
-        <w:rPr>
-          <w:rFonts w:ascii="Consolas" w:eastAsia="Times New Roman" w:hAnsi="Consolas" w:cs="Times New Roman"/>
-          <w:color w:val="D4D4D4"/>
-          <w:sz w:val="21"/>
-          <w:szCs w:val="21"/>
-        </w:rPr>
-        <w:t>PAL_Sales</w:t>
-      </w:r>
-      <w:proofErr w:type="spellEnd"/>
-      <w:r>
-        <w:rPr>
-          <w:rFonts w:ascii="Consolas" w:eastAsia="Times New Roman" w:hAnsi="Consolas" w:cs="Times New Roman"/>
-          <w:color w:val="D4D4D4"/>
-          <w:sz w:val="21"/>
-          <w:szCs w:val="21"/>
-        </w:rPr>
-        <w:t>], [</w:t>
-      </w:r>
-      <w:proofErr w:type="spellStart"/>
-      <w:r>
-        <w:rPr>
-          <w:rFonts w:ascii="Consolas" w:eastAsia="Times New Roman" w:hAnsi="Consolas" w:cs="Times New Roman"/>
-          <w:color w:val="D4D4D4"/>
-          <w:sz w:val="21"/>
-          <w:szCs w:val="21"/>
-        </w:rPr>
-        <w:t>JP_Sales</w:t>
-      </w:r>
-      <w:proofErr w:type="spellEnd"/>
-      <w:r>
-        <w:rPr>
-          <w:rFonts w:ascii="Consolas" w:eastAsia="Times New Roman" w:hAnsi="Consolas" w:cs="Times New Roman"/>
-          <w:color w:val="D4D4D4"/>
-          <w:sz w:val="21"/>
-          <w:szCs w:val="21"/>
-        </w:rPr>
-        <w:t>], [</w:t>
-      </w:r>
-      <w:proofErr w:type="spellStart"/>
-      <w:r>
-        <w:rPr>
-          <w:rFonts w:ascii="Consolas" w:eastAsia="Times New Roman" w:hAnsi="Consolas" w:cs="Times New Roman"/>
-          <w:color w:val="D4D4D4"/>
-          <w:sz w:val="21"/>
-          <w:szCs w:val="21"/>
-        </w:rPr>
-        <w:t>Other_Sales</w:t>
-      </w:r>
-      <w:proofErr w:type="spellEnd"/>
-      <w:r>
-        <w:rPr>
-          <w:rFonts w:ascii="Consolas" w:eastAsia="Times New Roman" w:hAnsi="Consolas" w:cs="Times New Roman"/>
-          <w:color w:val="D4D4D4"/>
-          <w:sz w:val="21"/>
-          <w:szCs w:val="21"/>
-        </w:rPr>
-        <w:t>]</w:t>
+        <w:t xml:space="preserve"> [Rank], [Total_Shipped], [Global_Sales], [NA_Sales], [PAL_Sales], [JP_Sales], [Other_Sales]</w:t>
       </w:r>
     </w:p>
     <w:p>
@@ -3029,19 +2499,8 @@
           <w:sz w:val="21"/>
           <w:szCs w:val="21"/>
         </w:rPr>
-        <w:t xml:space="preserve"> </w:t>
-      </w:r>
-      <w:proofErr w:type="spellStart"/>
-      <w:r>
-        <w:rPr>
-          <w:rFonts w:ascii="Consolas" w:eastAsia="Times New Roman" w:hAnsi="Consolas" w:cs="Times New Roman"/>
-          <w:color w:val="D4D4D4"/>
-          <w:sz w:val="21"/>
-          <w:szCs w:val="21"/>
-        </w:rPr>
-        <w:t>TotalShipped_Test</w:t>
-      </w:r>
-      <w:proofErr w:type="spellEnd"/>
+        <w:t xml:space="preserve"> TotalShipped_Test</w:t>
+      </w:r>
     </w:p>
     <w:p>
       <w:pPr>
@@ -3100,87 +2559,7 @@
           <w:sz w:val="21"/>
           <w:szCs w:val="21"/>
         </w:rPr>
-        <w:t xml:space="preserve"> </w:t>
-      </w:r>
-      <w:proofErr w:type="spellStart"/>
-      <w:r>
-        <w:rPr>
-          <w:rFonts w:ascii="Consolas" w:eastAsia="Times New Roman" w:hAnsi="Consolas" w:cs="Times New Roman"/>
-          <w:color w:val="D4D4D4"/>
-          <w:sz w:val="21"/>
-          <w:szCs w:val="21"/>
-        </w:rPr>
-        <w:t>GameInfo</w:t>
-      </w:r>
-      <w:proofErr w:type="spellEnd"/>
-      <w:r>
-        <w:rPr>
-          <w:rFonts w:ascii="Consolas" w:eastAsia="Times New Roman" w:hAnsi="Consolas" w:cs="Times New Roman"/>
-          <w:color w:val="D4D4D4"/>
-          <w:sz w:val="21"/>
-          <w:szCs w:val="21"/>
-        </w:rPr>
-        <w:t xml:space="preserve"> ([Rank], [Name], [Genre], [</w:t>
-      </w:r>
-      <w:proofErr w:type="spellStart"/>
-      <w:r>
-        <w:rPr>
-          <w:rFonts w:ascii="Consolas" w:eastAsia="Times New Roman" w:hAnsi="Consolas" w:cs="Times New Roman"/>
-          <w:color w:val="D4D4D4"/>
-          <w:sz w:val="21"/>
-          <w:szCs w:val="21"/>
-        </w:rPr>
-        <w:t>ESRB_Rating</w:t>
-      </w:r>
-      <w:proofErr w:type="spellEnd"/>
-      <w:r>
-        <w:rPr>
-          <w:rFonts w:ascii="Consolas" w:eastAsia="Times New Roman" w:hAnsi="Consolas" w:cs="Times New Roman"/>
-          <w:color w:val="D4D4D4"/>
-          <w:sz w:val="21"/>
-          <w:szCs w:val="21"/>
-        </w:rPr>
-        <w:t>], [Platform], [Publisher], [Developer], [</w:t>
-      </w:r>
-      <w:proofErr w:type="spellStart"/>
-      <w:r>
-        <w:rPr>
-          <w:rFonts w:ascii="Consolas" w:eastAsia="Times New Roman" w:hAnsi="Consolas" w:cs="Times New Roman"/>
-          <w:color w:val="D4D4D4"/>
-          <w:sz w:val="21"/>
-          <w:szCs w:val="21"/>
-        </w:rPr>
-        <w:t>Critic_Score</w:t>
-      </w:r>
-      <w:proofErr w:type="spellEnd"/>
-      <w:r>
-        <w:rPr>
-          <w:rFonts w:ascii="Consolas" w:eastAsia="Times New Roman" w:hAnsi="Consolas" w:cs="Times New Roman"/>
-          <w:color w:val="D4D4D4"/>
-          <w:sz w:val="21"/>
-          <w:szCs w:val="21"/>
-        </w:rPr>
-        <w:t>], [</w:t>
-      </w:r>
-      <w:proofErr w:type="spellStart"/>
-      <w:r>
-        <w:rPr>
-          <w:rFonts w:ascii="Consolas" w:eastAsia="Times New Roman" w:hAnsi="Consolas" w:cs="Times New Roman"/>
-          <w:color w:val="D4D4D4"/>
-          <w:sz w:val="21"/>
-          <w:szCs w:val="21"/>
-        </w:rPr>
-        <w:t>User_Score</w:t>
-      </w:r>
-      <w:proofErr w:type="spellEnd"/>
-      <w:r>
-        <w:rPr>
-          <w:rFonts w:ascii="Consolas" w:eastAsia="Times New Roman" w:hAnsi="Consolas" w:cs="Times New Roman"/>
-          <w:color w:val="D4D4D4"/>
-          <w:sz w:val="21"/>
-          <w:szCs w:val="21"/>
-        </w:rPr>
-        <w:t>], [Year])</w:t>
+        <w:t xml:space="preserve"> GameInfo ([Rank], [Name], [Genre], [ESRB_Rating], [Platform], [Publisher], [Developer], [Critic_Score], [User_Score], [Year])</w:t>
       </w:r>
     </w:p>
     <w:p>
@@ -3219,67 +2598,7 @@
           <w:sz w:val="21"/>
           <w:szCs w:val="21"/>
         </w:rPr>
-        <w:t xml:space="preserve"> [Rank], [Name], [Genre], [</w:t>
-      </w:r>
-      <w:proofErr w:type="spellStart"/>
-      <w:r>
-        <w:rPr>
-          <w:rFonts w:ascii="Consolas" w:eastAsia="Times New Roman" w:hAnsi="Consolas" w:cs="Times New Roman"/>
-          <w:color w:val="D4D4D4"/>
-          <w:sz w:val="21"/>
-          <w:szCs w:val="21"/>
-        </w:rPr>
-        <w:t>ESRB_Rating</w:t>
-      </w:r>
-      <w:proofErr w:type="spellEnd"/>
-      <w:r>
-        <w:rPr>
-          <w:rFonts w:ascii="Consolas" w:eastAsia="Times New Roman" w:hAnsi="Consolas" w:cs="Times New Roman"/>
-          <w:color w:val="D4D4D4"/>
-          <w:sz w:val="21"/>
-          <w:szCs w:val="21"/>
-        </w:rPr>
-        <w:t>], [Platform], [Publisher], [Developer], [</w:t>
-      </w:r>
-      <w:proofErr w:type="spellStart"/>
-      <w:r>
-        <w:rPr>
-          <w:rFonts w:ascii="Consolas" w:eastAsia="Times New Roman" w:hAnsi="Consolas" w:cs="Times New Roman"/>
-          <w:color w:val="D4D4D4"/>
-          <w:sz w:val="21"/>
-          <w:szCs w:val="21"/>
-        </w:rPr>
-        <w:t>Critic_Score</w:t>
-      </w:r>
-      <w:proofErr w:type="spellEnd"/>
-      <w:r>
-        <w:rPr>
-          <w:rFonts w:ascii="Consolas" w:eastAsia="Times New Roman" w:hAnsi="Consolas" w:cs="Times New Roman"/>
-          <w:color w:val="D4D4D4"/>
-          <w:sz w:val="21"/>
-          <w:szCs w:val="21"/>
-        </w:rPr>
-        <w:t>], [</w:t>
-      </w:r>
-      <w:proofErr w:type="spellStart"/>
-      <w:r>
-        <w:rPr>
-          <w:rFonts w:ascii="Consolas" w:eastAsia="Times New Roman" w:hAnsi="Consolas" w:cs="Times New Roman"/>
-          <w:color w:val="D4D4D4"/>
-          <w:sz w:val="21"/>
-          <w:szCs w:val="21"/>
-        </w:rPr>
-        <w:t>User_Score</w:t>
-      </w:r>
-      <w:proofErr w:type="spellEnd"/>
-      <w:r>
-        <w:rPr>
-          <w:rFonts w:ascii="Consolas" w:eastAsia="Times New Roman" w:hAnsi="Consolas" w:cs="Times New Roman"/>
-          <w:color w:val="D4D4D4"/>
-          <w:sz w:val="21"/>
-          <w:szCs w:val="21"/>
-        </w:rPr>
-        <w:t>], [Year]</w:t>
+        <w:t xml:space="preserve"> [Rank], [Name], [Genre], [ESRB_Rating], [Platform], [Publisher], [Developer], [Critic_Score], [User_Score], [Year]</w:t>
       </w:r>
     </w:p>
     <w:p>
@@ -3318,19 +2637,8 @@
           <w:sz w:val="21"/>
           <w:szCs w:val="21"/>
         </w:rPr>
-        <w:t xml:space="preserve"> </w:t>
-      </w:r>
-      <w:proofErr w:type="spellStart"/>
-      <w:r>
-        <w:rPr>
-          <w:rFonts w:ascii="Consolas" w:eastAsia="Times New Roman" w:hAnsi="Consolas" w:cs="Times New Roman"/>
-          <w:color w:val="D4D4D4"/>
-          <w:sz w:val="21"/>
-          <w:szCs w:val="21"/>
-        </w:rPr>
-        <w:t>TotalShipped_Test</w:t>
-      </w:r>
-      <w:proofErr w:type="spellEnd"/>
+        <w:t xml:space="preserve"> TotalShipped_Test</w:t>
+      </w:r>
     </w:p>
     <w:p>
       <w:pPr>
@@ -3414,6 +2722,7 @@
           <w:sz w:val="20"/>
           <w:szCs w:val="20"/>
         </w:rPr>
+        <w:lastRenderedPageBreak/>
         <w:t>Using the data</w:t>
       </w:r>
       <w:r>
@@ -3645,7 +2954,6 @@
           <w:sz w:val="20"/>
           <w:szCs w:val="20"/>
         </w:rPr>
-        <w:lastRenderedPageBreak/>
         <w:t>More potential questions if we can find the relevant datasets:</w:t>
       </w:r>
     </w:p>
@@ -4078,21 +3386,12 @@
         </w:rPr>
         <w:t xml:space="preserve">, </w:t>
       </w:r>
-      <w:proofErr w:type="spellStart"/>
-      <w:r>
-        <w:rPr>
-          <w:sz w:val="20"/>
-          <w:szCs w:val="20"/>
-        </w:rPr>
-        <w:t>TableID</w:t>
-      </w:r>
-      <w:proofErr w:type="spellEnd"/>
-      <w:r>
-        <w:rPr>
-          <w:sz w:val="20"/>
-          <w:szCs w:val="20"/>
-        </w:rPr>
-        <w:t>: EC1744BASIC</w:t>
+      <w:r>
+        <w:rPr>
+          <w:sz w:val="20"/>
+          <w:szCs w:val="20"/>
+        </w:rPr>
+        <w:t>TableID: EC1744BASIC</w:t>
       </w:r>
       <w:r>
         <w:rPr>
@@ -4115,44 +3414,16 @@
         </w:rPr>
         <w:t>. (</w:t>
       </w:r>
-      <w:proofErr w:type="spellStart"/>
-      <w:r>
-        <w:rPr>
-          <w:sz w:val="20"/>
-          <w:szCs w:val="20"/>
-        </w:rPr>
-        <w:fldChar w:fldCharType="begin"/>
-      </w:r>
-      <w:r>
-        <w:rPr>
-          <w:sz w:val="20"/>
-          <w:szCs w:val="20"/>
-        </w:rPr>
-        <w:instrText xml:space="preserve"> HYPERLINK "https://data.census.gov/cedsci/table?q=EC1744BASIC&amp;g=0100000US,%240400000&amp;tid=ECNBASIC2017.EC1744BASIC&amp;hidePreview=true" </w:instrText>
-      </w:r>
-      <w:r>
-        <w:rPr>
-          <w:sz w:val="20"/>
-          <w:szCs w:val="20"/>
-        </w:rPr>
-        <w:fldChar w:fldCharType="separate"/>
-      </w:r>
-      <w:r>
-        <w:rPr>
-          <w:rStyle w:val="Hyperlink"/>
-          <w:sz w:val="20"/>
-          <w:szCs w:val="20"/>
-        </w:rPr>
-        <w:t>directlink</w:t>
-      </w:r>
-      <w:proofErr w:type="spellEnd"/>
-      <w:r>
-        <w:rPr>
-          <w:sz w:val="20"/>
-          <w:szCs w:val="20"/>
-        </w:rPr>
-        <w:fldChar w:fldCharType="end"/>
-      </w:r>
+      <w:hyperlink r:id="rId11" w:history="1">
+        <w:r>
+          <w:rPr>
+            <w:rStyle w:val="Hyperlink"/>
+            <w:sz w:val="20"/>
+            <w:szCs w:val="20"/>
+          </w:rPr>
+          <w:t>directlink</w:t>
+        </w:r>
+      </w:hyperlink>
       <w:r>
         <w:rPr>
           <w:sz w:val="20"/>
@@ -4182,6 +3453,92 @@
 <file path=word/numbering.xml><?xml version="1.0" encoding="utf-8"?>
 <w:numbering xmlns:wpc="http://schemas.microsoft.com/office/word/2010/wordprocessingCanvas" xmlns:cx="http://schemas.microsoft.com/office/drawing/2014/chartex" xmlns:cx1="http://schemas.microsoft.com/office/drawing/2015/9/8/chartex" xmlns:cx2="http://schemas.microsoft.com/office/drawing/2015/10/21/chartex" xmlns:cx3="http://schemas.microsoft.com/office/drawing/2016/5/9/chartex" xmlns:cx4="http://schemas.microsoft.com/office/drawing/2016/5/10/chartex" xmlns:cx5="http://schemas.microsoft.com/office/drawing/2016/5/11/chartex" xmlns:cx6="http://schemas.microsoft.com/office/drawing/2016/5/12/chartex" xmlns:cx7="http://schemas.microsoft.com/office/drawing/2016/5/13/chartex" xmlns:cx8="http://schemas.microsoft.com/office/drawing/2016/5/14/chartex" xmlns:mc="http://schemas.openxmlformats.org/markup-compatibility/2006" xmlns:aink="http://schemas.microsoft.com/office/drawing/2016/ink" xmlns:am3d="http://schemas.microsoft.com/office/drawing/2017/model3d" xmlns:o="urn:schemas-microsoft-com:office:office" xmlns:r="http://schemas.openxmlformats.org/officeDocument/2006/relationships" xmlns:m="http://schemas.openxmlformats.org/officeDocument/2006/math" xmlns:v="urn:schemas-microsoft-com:vml" xmlns:wp14="http://schemas.microsoft.com/office/word/2010/wordprocessingDrawing" xmlns:wp="http://schemas.openxmlformats.org/drawingml/2006/wordprocessingDrawing" xmlns:w10="urn:schemas-microsoft-com:office:word" xmlns:w="http://schemas.openxmlformats.org/wordprocessingml/2006/main" xmlns:w14="http://schemas.microsoft.com/office/word/2010/wordml" xmlns:w15="http://schemas.microsoft.com/office/word/2012/wordml" xmlns:w16cex="http://schemas.microsoft.com/office/word/2018/wordml/cex" xmlns:w16cid="http://schemas.microsoft.com/office/word/2016/wordml/cid" xmlns:w16="http://schemas.microsoft.com/office/word/2018/wordml" xmlns:w16sdtdh="http://schemas.microsoft.com/office/word/2020/wordml/sdtdatahash" xmlns:w16se="http://schemas.microsoft.com/office/word/2015/wordml/symex" xmlns:wpg="http://schemas.microsoft.com/office/word/2010/wordprocessingGroup" xmlns:wpi="http://schemas.microsoft.com/office/word/2010/wordprocessingInk" xmlns:wne="http://schemas.microsoft.com/office/word/2006/wordml" xmlns:wps="http://schemas.microsoft.com/office/word/2010/wordprocessingShape" mc:Ignorable="w14 w15 w16se w16cid w16 w16cex w16sdtdh wp14">
   <w:abstractNum w:abstractNumId="0" w15:restartNumberingAfterBreak="0">
+    <w:nsid w:val="17560580"/>
+    <w:multiLevelType w:val="hybridMultilevel"/>
+    <w:tmpl w:val="3C7E426E"/>
+    <w:lvl w:ilvl="0" w:tplc="0409000F">
+      <w:start w:val="1"/>
+      <w:numFmt w:val="decimal"/>
+      <w:lvlText w:val="%1."/>
+      <w:lvlJc w:val="left"/>
+      <w:pPr>
+        <w:ind w:left="720" w:hanging="360"/>
+      </w:pPr>
+    </w:lvl>
+    <w:lvl w:ilvl="1" w:tplc="04090019" w:tentative="1">
+      <w:start w:val="1"/>
+      <w:numFmt w:val="lowerLetter"/>
+      <w:lvlText w:val="%2."/>
+      <w:lvlJc w:val="left"/>
+      <w:pPr>
+        <w:ind w:left="1440" w:hanging="360"/>
+      </w:pPr>
+    </w:lvl>
+    <w:lvl w:ilvl="2" w:tplc="0409001B" w:tentative="1">
+      <w:start w:val="1"/>
+      <w:numFmt w:val="lowerRoman"/>
+      <w:lvlText w:val="%3."/>
+      <w:lvlJc w:val="right"/>
+      <w:pPr>
+        <w:ind w:left="2160" w:hanging="180"/>
+      </w:pPr>
+    </w:lvl>
+    <w:lvl w:ilvl="3" w:tplc="0409000F" w:tentative="1">
+      <w:start w:val="1"/>
+      <w:numFmt w:val="decimal"/>
+      <w:lvlText w:val="%4."/>
+      <w:lvlJc w:val="left"/>
+      <w:pPr>
+        <w:ind w:left="2880" w:hanging="360"/>
+      </w:pPr>
+    </w:lvl>
+    <w:lvl w:ilvl="4" w:tplc="04090019" w:tentative="1">
+      <w:start w:val="1"/>
+      <w:numFmt w:val="lowerLetter"/>
+      <w:lvlText w:val="%5."/>
+      <w:lvlJc w:val="left"/>
+      <w:pPr>
+        <w:ind w:left="3600" w:hanging="360"/>
+      </w:pPr>
+    </w:lvl>
+    <w:lvl w:ilvl="5" w:tplc="0409001B" w:tentative="1">
+      <w:start w:val="1"/>
+      <w:numFmt w:val="lowerRoman"/>
+      <w:lvlText w:val="%6."/>
+      <w:lvlJc w:val="right"/>
+      <w:pPr>
+        <w:ind w:left="4320" w:hanging="180"/>
+      </w:pPr>
+    </w:lvl>
+    <w:lvl w:ilvl="6" w:tplc="0409000F" w:tentative="1">
+      <w:start w:val="1"/>
+      <w:numFmt w:val="decimal"/>
+      <w:lvlText w:val="%7."/>
+      <w:lvlJc w:val="left"/>
+      <w:pPr>
+        <w:ind w:left="5040" w:hanging="360"/>
+      </w:pPr>
+    </w:lvl>
+    <w:lvl w:ilvl="7" w:tplc="04090019" w:tentative="1">
+      <w:start w:val="1"/>
+      <w:numFmt w:val="lowerLetter"/>
+      <w:lvlText w:val="%8."/>
+      <w:lvlJc w:val="left"/>
+      <w:pPr>
+        <w:ind w:left="5760" w:hanging="360"/>
+      </w:pPr>
+    </w:lvl>
+    <w:lvl w:ilvl="8" w:tplc="0409001B" w:tentative="1">
+      <w:start w:val="1"/>
+      <w:numFmt w:val="lowerRoman"/>
+      <w:lvlText w:val="%9."/>
+      <w:lvlJc w:val="right"/>
+      <w:pPr>
+        <w:ind w:left="6480" w:hanging="180"/>
+      </w:pPr>
+    </w:lvl>
+  </w:abstractNum>
+  <w:abstractNum w:abstractNumId="1" w15:restartNumberingAfterBreak="0">
     <w:nsid w:val="293B7137"/>
     <w:multiLevelType w:val="hybridMultilevel"/>
     <w:tmpl w:val="F48E9240"/>
@@ -4270,7 +3627,7 @@
       </w:pPr>
     </w:lvl>
   </w:abstractNum>
-  <w:abstractNum w:abstractNumId="1" w15:restartNumberingAfterBreak="0">
+  <w:abstractNum w:abstractNumId="2" w15:restartNumberingAfterBreak="0">
     <w:nsid w:val="304D41DE"/>
     <w:multiLevelType w:val="hybridMultilevel"/>
     <w:tmpl w:val="256C1EEE"/>
@@ -4357,9 +3714,12 @@
     </w:lvl>
   </w:abstractNum>
   <w:num w:numId="1">
+    <w:abstractNumId w:val="2"/>
+  </w:num>
+  <w:num w:numId="2">
     <w:abstractNumId w:val="1"/>
   </w:num>
-  <w:num w:numId="2">
+  <w:num w:numId="3">
     <w:abstractNumId w:val="0"/>
   </w:num>
 </w:numbering>

</xml_diff>